<commit_message>
Android is working with fragments now, planning doc update
</commit_message>
<xml_diff>
--- a/documentation/project_planning_documentation/Explore_Jyvaskyla.docx
+++ b/documentation/project_planning_documentation/Explore_Jyvaskyla.docx
@@ -26,18 +26,8 @@
           <w:szCs w:val="52"/>
           <w:lang w:val="en-GB"/>
         </w:rPr>
-        <w:t xml:space="preserve"> </w:t>
-      </w:r>
-      <w:proofErr w:type="spellStart"/>
-      <w:r>
-        <w:rPr>
-          <w:sz w:val="52"/>
-          <w:szCs w:val="52"/>
-          <w:lang w:val="en-GB"/>
-        </w:rPr>
-        <w:t>Jyväskylä</w:t>
-      </w:r>
-      <w:proofErr w:type="spellEnd"/>
+        <w:t xml:space="preserve"> Jyväskylä</w:t>
+      </w:r>
     </w:p>
     <w:p>
       <w:pPr>
@@ -49,72 +39,32 @@
           <w:lang w:val="en-GB"/>
         </w:rPr>
       </w:pPr>
-      <w:proofErr w:type="spellStart"/>
       <w:r>
         <w:rPr>
           <w:sz w:val="32"/>
           <w:szCs w:val="32"/>
           <w:lang w:val="en-GB"/>
         </w:rPr>
-        <w:t>Diána</w:t>
-      </w:r>
-      <w:proofErr w:type="spellEnd"/>
-      <w:r>
+        <w:t>Diána Deregi</w:t>
+      </w:r>
+    </w:p>
+    <w:p>
+      <w:pPr>
+        <w:jc w:val="center"/>
         <w:rPr>
           <w:sz w:val="32"/>
           <w:szCs w:val="32"/>
           <w:lang w:val="en-GB"/>
         </w:rPr>
-        <w:t xml:space="preserve"> </w:t>
-      </w:r>
-      <w:proofErr w:type="spellStart"/>
+      </w:pPr>
       <w:r>
         <w:rPr>
           <w:sz w:val="32"/>
           <w:szCs w:val="32"/>
           <w:lang w:val="en-GB"/>
         </w:rPr>
-        <w:t>Deregi</w:t>
-      </w:r>
-      <w:proofErr w:type="spellEnd"/>
-    </w:p>
-    <w:p>
-      <w:pPr>
-        <w:jc w:val="center"/>
-        <w:rPr>
-          <w:sz w:val="32"/>
-          <w:szCs w:val="32"/>
-          <w:lang w:val="en-GB"/>
-        </w:rPr>
-      </w:pPr>
-      <w:proofErr w:type="spellStart"/>
-      <w:r>
-        <w:rPr>
-          <w:sz w:val="32"/>
-          <w:szCs w:val="32"/>
-          <w:lang w:val="en-GB"/>
-        </w:rPr>
-        <w:t>Tamás</w:t>
-      </w:r>
-      <w:proofErr w:type="spellEnd"/>
-      <w:r>
-        <w:rPr>
-          <w:sz w:val="32"/>
-          <w:szCs w:val="32"/>
-          <w:lang w:val="en-GB"/>
-        </w:rPr>
-        <w:t xml:space="preserve"> </w:t>
-      </w:r>
-      <w:proofErr w:type="spellStart"/>
-      <w:r>
-        <w:rPr>
-          <w:sz w:val="32"/>
-          <w:szCs w:val="32"/>
-          <w:lang w:val="en-GB"/>
-        </w:rPr>
-        <w:t>Gálffy</w:t>
-      </w:r>
-      <w:proofErr w:type="spellEnd"/>
+        <w:t>Tamás Gálffy</w:t>
+      </w:r>
     </w:p>
     <w:p>
       <w:pPr>
@@ -195,7 +145,7 @@
             </w:rPr>
             <w:fldChar w:fldCharType="separate"/>
           </w:r>
-          <w:hyperlink w:anchor="_Toc467666485" w:history="1">
+          <w:hyperlink w:anchor="_Toc468019286" w:history="1">
             <w:r>
               <w:rPr>
                 <w:rStyle w:val="Hiperhivatkozs"/>
@@ -223,7 +173,7 @@
                 <w:noProof/>
                 <w:webHidden/>
               </w:rPr>
-              <w:instrText xml:space="preserve"> PAGEREF _Toc467666485 \h </w:instrText>
+              <w:instrText xml:space="preserve"> PAGEREF _Toc468019286 \h </w:instrText>
             </w:r>
             <w:r>
               <w:rPr>
@@ -266,7 +216,7 @@
               <w:lang w:val="en-GB" w:eastAsia="en-GB"/>
             </w:rPr>
           </w:pPr>
-          <w:hyperlink w:anchor="_Toc467666486" w:history="1">
+          <w:hyperlink w:anchor="_Toc468019287" w:history="1">
             <w:r>
               <w:rPr>
                 <w:rStyle w:val="Hiperhivatkozs"/>
@@ -294,7 +244,7 @@
                 <w:noProof/>
                 <w:webHidden/>
               </w:rPr>
-              <w:instrText xml:space="preserve"> PAGEREF _Toc467666486 \h </w:instrText>
+              <w:instrText xml:space="preserve"> PAGEREF _Toc468019287 \h </w:instrText>
             </w:r>
             <w:r>
               <w:rPr>
@@ -337,7 +287,7 @@
               <w:lang w:val="en-GB" w:eastAsia="en-GB"/>
             </w:rPr>
           </w:pPr>
-          <w:hyperlink w:anchor="_Toc467666487" w:history="1">
+          <w:hyperlink w:anchor="_Toc468019288" w:history="1">
             <w:r>
               <w:rPr>
                 <w:rStyle w:val="Hiperhivatkozs"/>
@@ -365,7 +315,7 @@
                 <w:noProof/>
                 <w:webHidden/>
               </w:rPr>
-              <w:instrText xml:space="preserve"> PAGEREF _Toc467666487 \h </w:instrText>
+              <w:instrText xml:space="preserve"> PAGEREF _Toc468019288 \h </w:instrText>
             </w:r>
             <w:r>
               <w:rPr>
@@ -408,7 +358,7 @@
               <w:lang w:val="en-GB" w:eastAsia="en-GB"/>
             </w:rPr>
           </w:pPr>
-          <w:hyperlink w:anchor="_Toc467666488" w:history="1">
+          <w:hyperlink w:anchor="_Toc468019289" w:history="1">
             <w:r>
               <w:rPr>
                 <w:rStyle w:val="Hiperhivatkozs"/>
@@ -436,7 +386,7 @@
                 <w:noProof/>
                 <w:webHidden/>
               </w:rPr>
-              <w:instrText xml:space="preserve"> PAGEREF _Toc467666488 \h </w:instrText>
+              <w:instrText xml:space="preserve"> PAGEREF _Toc468019289 \h </w:instrText>
             </w:r>
             <w:r>
               <w:rPr>
@@ -479,7 +429,7 @@
               <w:lang w:val="en-GB" w:eastAsia="en-GB"/>
             </w:rPr>
           </w:pPr>
-          <w:hyperlink w:anchor="_Toc467666489" w:history="1">
+          <w:hyperlink w:anchor="_Toc468019290" w:history="1">
             <w:r>
               <w:rPr>
                 <w:rStyle w:val="Hiperhivatkozs"/>
@@ -507,7 +457,7 @@
                 <w:noProof/>
                 <w:webHidden/>
               </w:rPr>
-              <w:instrText xml:space="preserve"> PAGEREF _Toc467666489 \h </w:instrText>
+              <w:instrText xml:space="preserve"> PAGEREF _Toc468019290 \h </w:instrText>
             </w:r>
             <w:r>
               <w:rPr>
@@ -550,7 +500,7 @@
               <w:lang w:val="en-GB" w:eastAsia="en-GB"/>
             </w:rPr>
           </w:pPr>
-          <w:hyperlink w:anchor="_Toc467666490" w:history="1">
+          <w:hyperlink w:anchor="_Toc468019291" w:history="1">
             <w:r>
               <w:rPr>
                 <w:rStyle w:val="Hiperhivatkozs"/>
@@ -578,7 +528,7 @@
                 <w:noProof/>
                 <w:webHidden/>
               </w:rPr>
-              <w:instrText xml:space="preserve"> PAGEREF _Toc467666490 \h </w:instrText>
+              <w:instrText xml:space="preserve"> PAGEREF _Toc468019291 \h </w:instrText>
             </w:r>
             <w:r>
               <w:rPr>
@@ -621,7 +571,7 @@
               <w:lang w:val="en-GB" w:eastAsia="en-GB"/>
             </w:rPr>
           </w:pPr>
-          <w:hyperlink w:anchor="_Toc467666491" w:history="1">
+          <w:hyperlink w:anchor="_Toc468019292" w:history="1">
             <w:r>
               <w:rPr>
                 <w:rStyle w:val="Hiperhivatkozs"/>
@@ -649,7 +599,7 @@
                 <w:noProof/>
                 <w:webHidden/>
               </w:rPr>
-              <w:instrText xml:space="preserve"> PAGEREF _Toc467666491 \h </w:instrText>
+              <w:instrText xml:space="preserve"> PAGEREF _Toc468019292 \h </w:instrText>
             </w:r>
             <w:r>
               <w:rPr>
@@ -692,7 +642,7 @@
               <w:lang w:val="en-GB" w:eastAsia="en-GB"/>
             </w:rPr>
           </w:pPr>
-          <w:hyperlink w:anchor="_Toc467666492" w:history="1">
+          <w:hyperlink w:anchor="_Toc468019293" w:history="1">
             <w:r>
               <w:rPr>
                 <w:rStyle w:val="Hiperhivatkozs"/>
@@ -720,7 +670,7 @@
                 <w:noProof/>
                 <w:webHidden/>
               </w:rPr>
-              <w:instrText xml:space="preserve"> PAGEREF _Toc467666492 \h </w:instrText>
+              <w:instrText xml:space="preserve"> PAGEREF _Toc468019293 \h </w:instrText>
             </w:r>
             <w:r>
               <w:rPr>
@@ -763,7 +713,7 @@
               <w:lang w:val="en-GB" w:eastAsia="en-GB"/>
             </w:rPr>
           </w:pPr>
-          <w:hyperlink w:anchor="_Toc467666493" w:history="1">
+          <w:hyperlink w:anchor="_Toc468019294" w:history="1">
             <w:r>
               <w:rPr>
                 <w:rStyle w:val="Hiperhivatkozs"/>
@@ -791,7 +741,7 @@
                 <w:noProof/>
                 <w:webHidden/>
               </w:rPr>
-              <w:instrText xml:space="preserve"> PAGEREF _Toc467666493 \h </w:instrText>
+              <w:instrText xml:space="preserve"> PAGEREF _Toc468019294 \h </w:instrText>
             </w:r>
             <w:r>
               <w:rPr>
@@ -834,14 +784,14 @@
               <w:lang w:val="en-GB" w:eastAsia="en-GB"/>
             </w:rPr>
           </w:pPr>
-          <w:hyperlink w:anchor="_Toc467666494" w:history="1">
+          <w:hyperlink w:anchor="_Toc468019295" w:history="1">
             <w:r>
               <w:rPr>
                 <w:rStyle w:val="Hiperhivatkozs"/>
                 <w:noProof/>
                 <w:lang w:val="en-GB"/>
               </w:rPr>
-              <w:t>Usage workflow</w:t>
+              <w:t>Usage workflow with mockups</w:t>
             </w:r>
             <w:r>
               <w:rPr>
@@ -862,7 +812,7 @@
                 <w:noProof/>
                 <w:webHidden/>
               </w:rPr>
-              <w:instrText xml:space="preserve"> PAGEREF _Toc467666494 \h </w:instrText>
+              <w:instrText xml:space="preserve"> PAGEREF _Toc468019295 \h </w:instrText>
             </w:r>
             <w:r>
               <w:rPr>
@@ -883,6 +833,290 @@
                 <w:webHidden/>
               </w:rPr>
               <w:t>6</w:t>
+            </w:r>
+            <w:r>
+              <w:rPr>
+                <w:noProof/>
+                <w:webHidden/>
+              </w:rPr>
+              <w:fldChar w:fldCharType="end"/>
+            </w:r>
+          </w:hyperlink>
+        </w:p>
+        <w:p>
+          <w:pPr>
+            <w:pStyle w:val="TJ2"/>
+            <w:tabs>
+              <w:tab w:val="right" w:leader="dot" w:pos="9062"/>
+            </w:tabs>
+            <w:rPr>
+              <w:rFonts w:eastAsiaTheme="minorEastAsia"/>
+              <w:noProof/>
+              <w:lang w:val="en-GB" w:eastAsia="en-GB"/>
+            </w:rPr>
+          </w:pPr>
+          <w:hyperlink w:anchor="_Toc468019296" w:history="1">
+            <w:r>
+              <w:rPr>
+                <w:rStyle w:val="Hiperhivatkozs"/>
+                <w:noProof/>
+                <w:lang w:val="en-GB"/>
+              </w:rPr>
+              <w:t>Main activity</w:t>
+            </w:r>
+            <w:r>
+              <w:rPr>
+                <w:noProof/>
+                <w:webHidden/>
+              </w:rPr>
+              <w:tab/>
+            </w:r>
+            <w:r>
+              <w:rPr>
+                <w:noProof/>
+                <w:webHidden/>
+              </w:rPr>
+              <w:fldChar w:fldCharType="begin"/>
+            </w:r>
+            <w:r>
+              <w:rPr>
+                <w:noProof/>
+                <w:webHidden/>
+              </w:rPr>
+              <w:instrText xml:space="preserve"> PAGEREF _Toc468019296 \h </w:instrText>
+            </w:r>
+            <w:r>
+              <w:rPr>
+                <w:noProof/>
+                <w:webHidden/>
+              </w:rPr>
+            </w:r>
+            <w:r>
+              <w:rPr>
+                <w:noProof/>
+                <w:webHidden/>
+              </w:rPr>
+              <w:fldChar w:fldCharType="separate"/>
+            </w:r>
+            <w:r>
+              <w:rPr>
+                <w:noProof/>
+                <w:webHidden/>
+              </w:rPr>
+              <w:t>6</w:t>
+            </w:r>
+            <w:r>
+              <w:rPr>
+                <w:noProof/>
+                <w:webHidden/>
+              </w:rPr>
+              <w:fldChar w:fldCharType="end"/>
+            </w:r>
+          </w:hyperlink>
+        </w:p>
+        <w:p>
+          <w:pPr>
+            <w:pStyle w:val="TJ2"/>
+            <w:tabs>
+              <w:tab w:val="right" w:leader="dot" w:pos="9062"/>
+            </w:tabs>
+            <w:rPr>
+              <w:rFonts w:eastAsiaTheme="minorEastAsia"/>
+              <w:noProof/>
+              <w:lang w:val="en-GB" w:eastAsia="en-GB"/>
+            </w:rPr>
+          </w:pPr>
+          <w:hyperlink w:anchor="_Toc468019297" w:history="1">
+            <w:r>
+              <w:rPr>
+                <w:rStyle w:val="Hiperhivatkozs"/>
+                <w:noProof/>
+                <w:lang w:val="en-GB"/>
+              </w:rPr>
+              <w:t>Profile activity</w:t>
+            </w:r>
+            <w:r>
+              <w:rPr>
+                <w:noProof/>
+                <w:webHidden/>
+              </w:rPr>
+              <w:tab/>
+            </w:r>
+            <w:r>
+              <w:rPr>
+                <w:noProof/>
+                <w:webHidden/>
+              </w:rPr>
+              <w:fldChar w:fldCharType="begin"/>
+            </w:r>
+            <w:r>
+              <w:rPr>
+                <w:noProof/>
+                <w:webHidden/>
+              </w:rPr>
+              <w:instrText xml:space="preserve"> PAGEREF _Toc468019297 \h </w:instrText>
+            </w:r>
+            <w:r>
+              <w:rPr>
+                <w:noProof/>
+                <w:webHidden/>
+              </w:rPr>
+            </w:r>
+            <w:r>
+              <w:rPr>
+                <w:noProof/>
+                <w:webHidden/>
+              </w:rPr>
+              <w:fldChar w:fldCharType="separate"/>
+            </w:r>
+            <w:r>
+              <w:rPr>
+                <w:noProof/>
+                <w:webHidden/>
+              </w:rPr>
+              <w:t>6</w:t>
+            </w:r>
+            <w:r>
+              <w:rPr>
+                <w:noProof/>
+                <w:webHidden/>
+              </w:rPr>
+              <w:fldChar w:fldCharType="end"/>
+            </w:r>
+          </w:hyperlink>
+        </w:p>
+        <w:p>
+          <w:pPr>
+            <w:pStyle w:val="TJ2"/>
+            <w:tabs>
+              <w:tab w:val="right" w:leader="dot" w:pos="9062"/>
+            </w:tabs>
+            <w:rPr>
+              <w:rFonts w:eastAsiaTheme="minorEastAsia"/>
+              <w:noProof/>
+              <w:lang w:val="en-GB" w:eastAsia="en-GB"/>
+            </w:rPr>
+          </w:pPr>
+          <w:hyperlink w:anchor="_Toc468019298" w:history="1">
+            <w:r>
+              <w:rPr>
+                <w:rStyle w:val="Hiperhivatkozs"/>
+                <w:noProof/>
+                <w:lang w:val="en-GB"/>
+              </w:rPr>
+              <w:t>Search activity</w:t>
+            </w:r>
+            <w:r>
+              <w:rPr>
+                <w:noProof/>
+                <w:webHidden/>
+              </w:rPr>
+              <w:tab/>
+            </w:r>
+            <w:r>
+              <w:rPr>
+                <w:noProof/>
+                <w:webHidden/>
+              </w:rPr>
+              <w:fldChar w:fldCharType="begin"/>
+            </w:r>
+            <w:r>
+              <w:rPr>
+                <w:noProof/>
+                <w:webHidden/>
+              </w:rPr>
+              <w:instrText xml:space="preserve"> PAGEREF _Toc468019298 \h </w:instrText>
+            </w:r>
+            <w:r>
+              <w:rPr>
+                <w:noProof/>
+                <w:webHidden/>
+              </w:rPr>
+            </w:r>
+            <w:r>
+              <w:rPr>
+                <w:noProof/>
+                <w:webHidden/>
+              </w:rPr>
+              <w:fldChar w:fldCharType="separate"/>
+            </w:r>
+            <w:r>
+              <w:rPr>
+                <w:noProof/>
+                <w:webHidden/>
+              </w:rPr>
+              <w:t>7</w:t>
+            </w:r>
+            <w:r>
+              <w:rPr>
+                <w:noProof/>
+                <w:webHidden/>
+              </w:rPr>
+              <w:fldChar w:fldCharType="end"/>
+            </w:r>
+          </w:hyperlink>
+        </w:p>
+        <w:p>
+          <w:pPr>
+            <w:pStyle w:val="TJ2"/>
+            <w:tabs>
+              <w:tab w:val="right" w:leader="dot" w:pos="9062"/>
+            </w:tabs>
+            <w:rPr>
+              <w:rFonts w:eastAsiaTheme="minorEastAsia"/>
+              <w:noProof/>
+              <w:lang w:val="en-GB" w:eastAsia="en-GB"/>
+            </w:rPr>
+          </w:pPr>
+          <w:hyperlink w:anchor="_Toc468019299" w:history="1">
+            <w:r>
+              <w:rPr>
+                <w:rStyle w:val="Hiperhivatkozs"/>
+                <w:noProof/>
+                <w:lang w:val="en-GB"/>
+              </w:rPr>
+              <w:t>Place addition activity</w:t>
+            </w:r>
+            <w:r>
+              <w:rPr>
+                <w:noProof/>
+                <w:webHidden/>
+              </w:rPr>
+              <w:tab/>
+            </w:r>
+            <w:r>
+              <w:rPr>
+                <w:noProof/>
+                <w:webHidden/>
+              </w:rPr>
+              <w:fldChar w:fldCharType="begin"/>
+            </w:r>
+            <w:r>
+              <w:rPr>
+                <w:noProof/>
+                <w:webHidden/>
+              </w:rPr>
+              <w:instrText xml:space="preserve"> PAGEREF _Toc468019299 \h </w:instrText>
+            </w:r>
+            <w:r>
+              <w:rPr>
+                <w:noProof/>
+                <w:webHidden/>
+              </w:rPr>
+            </w:r>
+            <w:r>
+              <w:rPr>
+                <w:noProof/>
+                <w:webHidden/>
+              </w:rPr>
+              <w:fldChar w:fldCharType="separate"/>
+            </w:r>
+            <w:r>
+              <w:rPr>
+                <w:noProof/>
+                <w:webHidden/>
+              </w:rPr>
+              <w:t>7</w:t>
             </w:r>
             <w:r>
               <w:rPr>
@@ -905,14 +1139,14 @@
               <w:lang w:val="en-GB" w:eastAsia="en-GB"/>
             </w:rPr>
           </w:pPr>
-          <w:hyperlink w:anchor="_Toc467666495" w:history="1">
+          <w:hyperlink w:anchor="_Toc468019300" w:history="1">
             <w:r>
               <w:rPr>
                 <w:rStyle w:val="Hiperhivatkozs"/>
                 <w:noProof/>
                 <w:lang w:val="en-GB"/>
               </w:rPr>
-              <w:t>Mockups</w:t>
+              <w:t>Prototypes</w:t>
             </w:r>
             <w:r>
               <w:rPr>
@@ -933,7 +1167,7 @@
                 <w:noProof/>
                 <w:webHidden/>
               </w:rPr>
-              <w:instrText xml:space="preserve"> PAGEREF _Toc467666495 \h </w:instrText>
+              <w:instrText xml:space="preserve"> PAGEREF _Toc468019300 \h </w:instrText>
             </w:r>
             <w:r>
               <w:rPr>
@@ -953,7 +1187,7 @@
                 <w:noProof/>
                 <w:webHidden/>
               </w:rPr>
-              <w:t>7</w:t>
+              <w:t>8</w:t>
             </w:r>
             <w:r>
               <w:rPr>
@@ -976,7 +1210,7 @@
               <w:lang w:val="en-GB" w:eastAsia="en-GB"/>
             </w:rPr>
           </w:pPr>
-          <w:hyperlink w:anchor="_Toc467666496" w:history="1">
+          <w:hyperlink w:anchor="_Toc468019301" w:history="1">
             <w:r>
               <w:rPr>
                 <w:rStyle w:val="Hiperhivatkozs"/>
@@ -1004,7 +1238,7 @@
                 <w:noProof/>
                 <w:webHidden/>
               </w:rPr>
-              <w:instrText xml:space="preserve"> PAGEREF _Toc467666496 \h </w:instrText>
+              <w:instrText xml:space="preserve"> PAGEREF _Toc468019301 \h </w:instrText>
             </w:r>
             <w:r>
               <w:rPr>
@@ -1024,7 +1258,7 @@
                 <w:noProof/>
                 <w:webHidden/>
               </w:rPr>
-              <w:t>7</w:t>
+              <w:t>8</w:t>
             </w:r>
             <w:r>
               <w:rPr>
@@ -1047,7 +1281,7 @@
               <w:lang w:val="en-GB" w:eastAsia="en-GB"/>
             </w:rPr>
           </w:pPr>
-          <w:hyperlink w:anchor="_Toc467666497" w:history="1">
+          <w:hyperlink w:anchor="_Toc468019302" w:history="1">
             <w:r>
               <w:rPr>
                 <w:rStyle w:val="Hiperhivatkozs"/>
@@ -1075,7 +1309,7 @@
                 <w:noProof/>
                 <w:webHidden/>
               </w:rPr>
-              <w:instrText xml:space="preserve"> PAGEREF _Toc467666497 \h </w:instrText>
+              <w:instrText xml:space="preserve"> PAGEREF _Toc468019302 \h </w:instrText>
             </w:r>
             <w:r>
               <w:rPr>
@@ -1095,7 +1329,7 @@
                 <w:noProof/>
                 <w:webHidden/>
               </w:rPr>
-              <w:t>7</w:t>
+              <w:t>8</w:t>
             </w:r>
             <w:r>
               <w:rPr>
@@ -1118,7 +1352,7 @@
               <w:lang w:val="en-GB" w:eastAsia="en-GB"/>
             </w:rPr>
           </w:pPr>
-          <w:hyperlink w:anchor="_Toc467666498" w:history="1">
+          <w:hyperlink w:anchor="_Toc468019303" w:history="1">
             <w:r>
               <w:rPr>
                 <w:rStyle w:val="Hiperhivatkozs"/>
@@ -1146,7 +1380,7 @@
                 <w:noProof/>
                 <w:webHidden/>
               </w:rPr>
-              <w:instrText xml:space="preserve"> PAGEREF _Toc467666498 \h </w:instrText>
+              <w:instrText xml:space="preserve"> PAGEREF _Toc468019303 \h </w:instrText>
             </w:r>
             <w:r>
               <w:rPr>
@@ -1166,7 +1400,7 @@
                 <w:noProof/>
                 <w:webHidden/>
               </w:rPr>
-              <w:t>8</w:t>
+              <w:t>9</w:t>
             </w:r>
             <w:r>
               <w:rPr>
@@ -1189,7 +1423,7 @@
               <w:lang w:val="en-GB" w:eastAsia="en-GB"/>
             </w:rPr>
           </w:pPr>
-          <w:hyperlink w:anchor="_Toc467666499" w:history="1">
+          <w:hyperlink w:anchor="_Toc468019304" w:history="1">
             <w:r>
               <w:rPr>
                 <w:rStyle w:val="Hiperhivatkozs"/>
@@ -1217,7 +1451,7 @@
                 <w:noProof/>
                 <w:webHidden/>
               </w:rPr>
-              <w:instrText xml:space="preserve"> PAGEREF _Toc467666499 \h </w:instrText>
+              <w:instrText xml:space="preserve"> PAGEREF _Toc468019304 \h </w:instrText>
             </w:r>
             <w:r>
               <w:rPr>
@@ -1237,7 +1471,7 @@
                 <w:noProof/>
                 <w:webHidden/>
               </w:rPr>
-              <w:t>9</w:t>
+              <w:t>10</w:t>
             </w:r>
             <w:r>
               <w:rPr>
@@ -1260,7 +1494,7 @@
               <w:lang w:val="en-GB" w:eastAsia="en-GB"/>
             </w:rPr>
           </w:pPr>
-          <w:hyperlink w:anchor="_Toc467666500" w:history="1">
+          <w:hyperlink w:anchor="_Toc468019305" w:history="1">
             <w:r>
               <w:rPr>
                 <w:rStyle w:val="Hiperhivatkozs"/>
@@ -1288,7 +1522,7 @@
                 <w:noProof/>
                 <w:webHidden/>
               </w:rPr>
-              <w:instrText xml:space="preserve"> PAGEREF _Toc467666500 \h </w:instrText>
+              <w:instrText xml:space="preserve"> PAGEREF _Toc468019305 \h </w:instrText>
             </w:r>
             <w:r>
               <w:rPr>
@@ -1308,7 +1542,7 @@
                 <w:noProof/>
                 <w:webHidden/>
               </w:rPr>
-              <w:t>10</w:t>
+              <w:t>11</w:t>
             </w:r>
             <w:r>
               <w:rPr>
@@ -1321,7 +1555,7 @@
         </w:p>
         <w:p>
           <w:pPr>
-            <w:pStyle w:val="TJ1"/>
+            <w:pStyle w:val="TJ2"/>
             <w:tabs>
               <w:tab w:val="right" w:leader="dot" w:pos="9062"/>
             </w:tabs>
@@ -1331,14 +1565,14 @@
               <w:lang w:val="en-GB" w:eastAsia="en-GB"/>
             </w:rPr>
           </w:pPr>
-          <w:hyperlink w:anchor="_Toc467666501" w:history="1">
+          <w:hyperlink w:anchor="_Toc468019306" w:history="1">
             <w:r>
               <w:rPr>
                 <w:rStyle w:val="Hiperhivatkozs"/>
                 <w:noProof/>
                 <w:lang w:val="en-GB"/>
               </w:rPr>
-              <w:t>Workload</w:t>
+              <w:t>Time planning and workload</w:t>
             </w:r>
             <w:r>
               <w:rPr>
@@ -1359,78 +1593,7 @@
                 <w:noProof/>
                 <w:webHidden/>
               </w:rPr>
-              <w:instrText xml:space="preserve"> PAGEREF _Toc467666501 \h </w:instrText>
-            </w:r>
-            <w:r>
-              <w:rPr>
-                <w:noProof/>
-                <w:webHidden/>
-              </w:rPr>
-            </w:r>
-            <w:r>
-              <w:rPr>
-                <w:noProof/>
-                <w:webHidden/>
-              </w:rPr>
-              <w:fldChar w:fldCharType="separate"/>
-            </w:r>
-            <w:r>
-              <w:rPr>
-                <w:noProof/>
-                <w:webHidden/>
-              </w:rPr>
-              <w:t>11</w:t>
-            </w:r>
-            <w:r>
-              <w:rPr>
-                <w:noProof/>
-                <w:webHidden/>
-              </w:rPr>
-              <w:fldChar w:fldCharType="end"/>
-            </w:r>
-          </w:hyperlink>
-        </w:p>
-        <w:p>
-          <w:pPr>
-            <w:pStyle w:val="TJ1"/>
-            <w:tabs>
-              <w:tab w:val="right" w:leader="dot" w:pos="9062"/>
-            </w:tabs>
-            <w:rPr>
-              <w:rFonts w:eastAsiaTheme="minorEastAsia"/>
-              <w:noProof/>
-              <w:lang w:val="en-GB" w:eastAsia="en-GB"/>
-            </w:rPr>
-          </w:pPr>
-          <w:hyperlink w:anchor="_Toc467666502" w:history="1">
-            <w:r>
-              <w:rPr>
-                <w:rStyle w:val="Hiperhivatkozs"/>
-                <w:noProof/>
-                <w:lang w:val="en-GB"/>
-              </w:rPr>
-              <w:t>Time planning</w:t>
-            </w:r>
-            <w:r>
-              <w:rPr>
-                <w:noProof/>
-                <w:webHidden/>
-              </w:rPr>
-              <w:tab/>
-            </w:r>
-            <w:r>
-              <w:rPr>
-                <w:noProof/>
-                <w:webHidden/>
-              </w:rPr>
-              <w:fldChar w:fldCharType="begin"/>
-            </w:r>
-            <w:r>
-              <w:rPr>
-                <w:noProof/>
-                <w:webHidden/>
-              </w:rPr>
-              <w:instrText xml:space="preserve"> PAGEREF _Toc467666502 \h </w:instrText>
+              <w:instrText xml:space="preserve"> PAGEREF _Toc468019306 \h </w:instrText>
             </w:r>
             <w:r>
               <w:rPr>
@@ -1490,8 +1653,6 @@
         </w:rPr>
         <w:br w:type="page"/>
       </w:r>
-      <w:bookmarkStart w:id="0" w:name="_GoBack"/>
-      <w:bookmarkEnd w:id="0"/>
     </w:p>
     <w:p>
       <w:pPr>
@@ -1500,7 +1661,7 @@
           <w:lang w:val="en-GB"/>
         </w:rPr>
       </w:pPr>
-      <w:bookmarkStart w:id="1" w:name="_Toc467666485"/>
+      <w:bookmarkStart w:id="0" w:name="_Toc468019286"/>
       <w:r>
         <w:rPr>
           <w:lang w:val="en-GB"/>
@@ -1514,21 +1675,50 @@
         </w:rPr>
         <w:t>n</w:t>
       </w:r>
+      <w:bookmarkEnd w:id="0"/>
+    </w:p>
+    <w:p>
+      <w:pPr>
+        <w:pStyle w:val="Cmsor2"/>
+        <w:rPr>
+          <w:lang w:val="en-GB"/>
+        </w:rPr>
+      </w:pPr>
+      <w:bookmarkStart w:id="1" w:name="_Toc468019287"/>
+      <w:r>
+        <w:rPr>
+          <w:lang w:val="en-GB"/>
+        </w:rPr>
+        <w:t>About the document</w:t>
+      </w:r>
       <w:bookmarkEnd w:id="1"/>
     </w:p>
     <w:p>
       <w:pPr>
+        <w:rPr>
+          <w:lang w:val="en-GB"/>
+        </w:rPr>
+      </w:pPr>
+      <w:r>
+        <w:rPr>
+          <w:lang w:val="en-GB"/>
+        </w:rPr>
+        <w:t>This document is our project plan for the Mobile Project course. Our assignment is to find a nice application idea, plan it then realize it. We summarize here the concept of the application, how we think about it in the beginning. It’s possible it will change during the implementation so the final product may be different.</w:t>
+      </w:r>
+    </w:p>
+    <w:p>
+      <w:pPr>
         <w:pStyle w:val="Cmsor2"/>
         <w:rPr>
           <w:lang w:val="en-GB"/>
         </w:rPr>
       </w:pPr>
-      <w:bookmarkStart w:id="2" w:name="_Toc467666486"/>
-      <w:r>
-        <w:rPr>
-          <w:lang w:val="en-GB"/>
-        </w:rPr>
-        <w:t>About the document</w:t>
+      <w:bookmarkStart w:id="2" w:name="_Toc468019288"/>
+      <w:r>
+        <w:rPr>
+          <w:lang w:val="en-GB"/>
+        </w:rPr>
+        <w:t>About the idea</w:t>
       </w:r>
       <w:bookmarkEnd w:id="2"/>
     </w:p>
@@ -1542,8 +1732,40 @@
         <w:rPr>
           <w:lang w:val="en-GB"/>
         </w:rPr>
-        <w:t>This document is our project plan for the Mobile Project course. Our assignment is to find a nice application idea, plan it then realize it. We summarize here the concept of the application, how we think about it in the beginning. It’s possible it will change during the implementation so the final product may be different.</w:t>
-      </w:r>
+        <w:t xml:space="preserve">Our idea is an application which helps to the visitors of Jyväskylä to explore the city in a funny way. We collected some interesting places which worth to see at least once. They are displayed in our application’s map to make it easy to find them and the way to them. If the user visit a place, we detect it and use this information to score points. </w:t>
+      </w:r>
+      <w:r>
+        <w:rPr>
+          <w:lang w:val="en-GB"/>
+        </w:rPr>
+        <w:t>If the user visit enough place in one category, he/she will earn a funny title refer to the category. There are more titles to each category so visit more place to improve the title! The user can follow how many places left in the categories an</w:t>
+      </w:r>
+      <w:r>
+        <w:rPr>
+          <w:lang w:val="en-GB"/>
+        </w:rPr>
+        <w:t>d see the standings of other users.</w:t>
+      </w:r>
+    </w:p>
+    <w:p>
+      <w:pPr>
+        <w:rPr>
+          <w:lang w:val="en-GB"/>
+        </w:rPr>
+      </w:pPr>
+      <w:r>
+        <w:rPr>
+          <w:lang w:val="en-GB"/>
+        </w:rPr>
+        <w:t>If the user think we missed an important place, it’s possible to add it manually. It’s also possible to report a place if it seems invalid. The user can rate every location in the interest of highlight the best ones.</w:t>
+      </w:r>
+    </w:p>
+    <w:p>
+      <w:pPr>
+        <w:rPr>
+          <w:lang w:val="en-GB"/>
+        </w:rPr>
+      </w:pPr>
     </w:p>
     <w:p>
       <w:pPr>
@@ -1552,81 +1774,6 @@
           <w:lang w:val="en-GB"/>
         </w:rPr>
       </w:pPr>
-      <w:bookmarkStart w:id="3" w:name="_Toc467666487"/>
-      <w:r>
-        <w:rPr>
-          <w:lang w:val="en-GB"/>
-        </w:rPr>
-        <w:t>About the idea</w:t>
-      </w:r>
-      <w:bookmarkEnd w:id="3"/>
-    </w:p>
-    <w:p>
-      <w:pPr>
-        <w:rPr>
-          <w:lang w:val="en-GB"/>
-        </w:rPr>
-      </w:pPr>
-      <w:r>
-        <w:rPr>
-          <w:lang w:val="en-GB"/>
-        </w:rPr>
-        <w:t xml:space="preserve">Our idea is an application which helps to the visitors of </w:t>
-      </w:r>
-      <w:proofErr w:type="spellStart"/>
-      <w:r>
-        <w:rPr>
-          <w:lang w:val="en-GB"/>
-        </w:rPr>
-        <w:t>Jyväskylä</w:t>
-      </w:r>
-      <w:proofErr w:type="spellEnd"/>
-      <w:r>
-        <w:rPr>
-          <w:lang w:val="en-GB"/>
-        </w:rPr>
-        <w:t xml:space="preserve"> to explore the city in a funny way. We collected some interesting places which worth to see at least once. They are displayed in our application’s map to make it easy to find them and the way to them. If the user visit a place, we detect it and use this information to score points. </w:t>
-      </w:r>
-      <w:r>
-        <w:rPr>
-          <w:lang w:val="en-GB"/>
-        </w:rPr>
-        <w:t>If the user visit enough place in one category, he/she will earn a funny title refer to the category. There are more titles to each category so visit more place to improve the title! The user can follow how many places left in the categories an</w:t>
-      </w:r>
-      <w:r>
-        <w:rPr>
-          <w:lang w:val="en-GB"/>
-        </w:rPr>
-        <w:t>d see the standings of other users.</w:t>
-      </w:r>
-    </w:p>
-    <w:p>
-      <w:pPr>
-        <w:rPr>
-          <w:lang w:val="en-GB"/>
-        </w:rPr>
-      </w:pPr>
-      <w:r>
-        <w:rPr>
-          <w:lang w:val="en-GB"/>
-        </w:rPr>
-        <w:t>If the user think we missed an important place, it’s possible to add it manually. It’s also possible to report a place if it seems invalid. The user can rate every location in the interest of highlight the best ones.</w:t>
-      </w:r>
-    </w:p>
-    <w:p>
-      <w:pPr>
-        <w:rPr>
-          <w:lang w:val="en-GB"/>
-        </w:rPr>
-      </w:pPr>
-    </w:p>
-    <w:p>
-      <w:pPr>
-        <w:pStyle w:val="Cmsor2"/>
-        <w:rPr>
-          <w:lang w:val="en-GB"/>
-        </w:rPr>
-      </w:pPr>
       <w:r>
         <w:rPr>
           <w:lang w:val="en-GB"/>
@@ -1641,7 +1788,7 @@
           <w:lang w:val="en-GB"/>
         </w:rPr>
       </w:pPr>
-      <w:bookmarkStart w:id="4" w:name="_Toc467666488"/>
+      <w:bookmarkStart w:id="3" w:name="_Toc468019289"/>
       <w:r>
         <w:rPr>
           <w:lang w:val="en-GB"/>
@@ -1649,7 +1796,7 @@
         <w:lastRenderedPageBreak/>
         <w:t>Objectives</w:t>
       </w:r>
-      <w:bookmarkEnd w:id="4"/>
+      <w:bookmarkEnd w:id="3"/>
     </w:p>
     <w:p>
       <w:pPr>
@@ -1679,19 +1826,7 @@
         <w:rPr>
           <w:lang w:val="en-GB"/>
         </w:rPr>
-        <w:t>The goal is to realize every imagined feature</w:t>
-      </w:r>
-      <w:r>
-        <w:rPr>
-          <w:lang w:val="en-GB"/>
-        </w:rPr>
-        <w:t xml:space="preserve"> in this way</w:t>
-      </w:r>
-      <w:r>
-        <w:rPr>
-          <w:lang w:val="en-GB"/>
-        </w:rPr>
-        <w:t xml:space="preserve"> which are described later in this document.</w:t>
+        <w:t>The goal is to realize every imagined feature in this way which are described later in this document.</w:t>
       </w:r>
     </w:p>
     <w:p>
@@ -1738,7 +1873,7 @@
           <w:lang w:val="en-GB"/>
         </w:rPr>
       </w:pPr>
-      <w:bookmarkStart w:id="5" w:name="_Toc467666489"/>
+      <w:bookmarkStart w:id="4" w:name="_Toc468019290"/>
       <w:r>
         <w:rPr>
           <w:lang w:val="en-GB"/>
@@ -1746,6 +1881,35 @@
         <w:lastRenderedPageBreak/>
         <w:t>Use cases</w:t>
       </w:r>
+      <w:bookmarkEnd w:id="4"/>
+    </w:p>
+    <w:p>
+      <w:pPr>
+        <w:rPr>
+          <w:lang w:val="en-GB"/>
+        </w:rPr>
+      </w:pPr>
+      <w:r>
+        <w:rPr>
+          <w:lang w:val="en-GB"/>
+        </w:rPr>
+        <w:t>There are some cases when the application can be useful.</w:t>
+      </w:r>
+    </w:p>
+    <w:p>
+      <w:pPr>
+        <w:pStyle w:val="Cmsor2"/>
+        <w:rPr>
+          <w:lang w:val="en-GB"/>
+        </w:rPr>
+      </w:pPr>
+      <w:bookmarkStart w:id="5" w:name="_Toc468019291"/>
+      <w:r>
+        <w:rPr>
+          <w:lang w:val="en-GB"/>
+        </w:rPr>
+        <w:t>Vacation in the city</w:t>
+      </w:r>
       <w:bookmarkEnd w:id="5"/>
     </w:p>
     <w:p>
@@ -1758,7 +1922,25 @@
         <w:rPr>
           <w:lang w:val="en-GB"/>
         </w:rPr>
-        <w:t>There are some cases when the application can be useful.</w:t>
+        <w:t>When someone want to travel</w:t>
+      </w:r>
+      <w:r>
+        <w:rPr>
+          <w:lang w:val="en-GB"/>
+        </w:rPr>
+        <w:t xml:space="preserve"> somewhere</w:t>
+      </w:r>
+      <w:r>
+        <w:rPr>
+          <w:lang w:val="en-GB"/>
+        </w:rPr>
+        <w:t xml:space="preserve"> and see new things, he/she may make plans, search for sights before the journey. The application </w:t>
+      </w:r>
+      <w:r>
+        <w:rPr>
+          <w:lang w:val="en-GB"/>
+        </w:rPr>
+        <w:t>can help with this process. Inside it you can see not even the locations but the ratings. These ratings come from the other users. So if you don’t have too much time to look around, you can pick the most interesting and best places if you choose the top rated ones. It’s also useful if you ran out of the ideas in the middle of the day but you want to see more. So you can use the application not only at the planning phase of the vacation.</w:t>
       </w:r>
     </w:p>
     <w:p>
@@ -1768,12 +1950,12 @@
           <w:lang w:val="en-GB"/>
         </w:rPr>
       </w:pPr>
-      <w:bookmarkStart w:id="6" w:name="_Toc467666490"/>
-      <w:r>
-        <w:rPr>
-          <w:lang w:val="en-GB"/>
-        </w:rPr>
-        <w:t>Vacation in the city</w:t>
+      <w:bookmarkStart w:id="6" w:name="_Toc468019292"/>
+      <w:r>
+        <w:rPr>
+          <w:lang w:val="en-GB"/>
+        </w:rPr>
+        <w:t>Longer stay</w:t>
       </w:r>
       <w:bookmarkEnd w:id="6"/>
     </w:p>
@@ -1787,25 +1969,13 @@
         <w:rPr>
           <w:lang w:val="en-GB"/>
         </w:rPr>
-        <w:t>When someone want to travel</w:t>
-      </w:r>
-      <w:r>
-        <w:rPr>
-          <w:lang w:val="en-GB"/>
-        </w:rPr>
-        <w:t xml:space="preserve"> somewhere</w:t>
-      </w:r>
-      <w:r>
-        <w:rPr>
-          <w:lang w:val="en-GB"/>
-        </w:rPr>
-        <w:t xml:space="preserve"> and see new things, he/she may make plans, search for sights before the journey. The application </w:t>
-      </w:r>
-      <w:r>
-        <w:rPr>
-          <w:lang w:val="en-GB"/>
-        </w:rPr>
-        <w:t>can help with this process. Inside it you can see not even the locations but the ratings. These ratings come from the other users. So if you don’t have too much time to look around, you can pick the most interesting and best places if you choose the top rated ones. It’s also useful if you ran out of the ideas in the middle of the day but you want to see more. So you can use the application not only at the planning phase of the vacation.</w:t>
+        <w:t>It’s always a good idea to explore the new city where you will live for a longer time not only few days. Everything is new, foreign, you know no one and nothing. The application can show a playful way</w:t>
+      </w:r>
+      <w:r>
+        <w:rPr>
+          <w:lang w:val="en-GB"/>
+        </w:rPr>
+        <w:t xml:space="preserve"> to this process. You will know the city place by place. </w:t>
       </w:r>
     </w:p>
     <w:p>
@@ -1815,12 +1985,12 @@
           <w:lang w:val="en-GB"/>
         </w:rPr>
       </w:pPr>
-      <w:bookmarkStart w:id="7" w:name="_Toc467666491"/>
-      <w:r>
-        <w:rPr>
-          <w:lang w:val="en-GB"/>
-        </w:rPr>
-        <w:t>Longer stay</w:t>
+      <w:bookmarkStart w:id="7" w:name="_Toc468019293"/>
+      <w:r>
+        <w:rPr>
+          <w:lang w:val="en-GB"/>
+        </w:rPr>
+        <w:t>Outdoor activity</w:t>
       </w:r>
       <w:bookmarkEnd w:id="7"/>
     </w:p>
@@ -1834,13 +2004,19 @@
         <w:rPr>
           <w:lang w:val="en-GB"/>
         </w:rPr>
-        <w:t>It’s always a good idea to explore the new city where you will live for a longer time not only few days. Everything is new, foreign, you know no one and nothing. The application can show a playful way</w:t>
-      </w:r>
-      <w:r>
-        <w:rPr>
-          <w:lang w:val="en-GB"/>
-        </w:rPr>
-        <w:t xml:space="preserve"> to this process. You will know the city place by place. </w:t>
+        <w:t>The application can be useful for not only the new visitors. If you live here for a long time you may picked up the love of the movement, nature</w:t>
+      </w:r>
+      <w:r>
+        <w:rPr>
+          <w:lang w:val="en-GB"/>
+        </w:rPr>
+        <w:t>, outdoor activities.</w:t>
+      </w:r>
+      <w:r>
+        <w:rPr>
+          <w:lang w:val="en-GB"/>
+        </w:rPr>
+        <w:t xml:space="preserve"> Now you can find new places to visit and entertainment to compete with others to earn better titles.</w:t>
       </w:r>
     </w:p>
     <w:p>
@@ -1850,12 +2026,12 @@
           <w:lang w:val="en-GB"/>
         </w:rPr>
       </w:pPr>
-      <w:bookmarkStart w:id="8" w:name="_Toc467666492"/>
-      <w:r>
-        <w:rPr>
-          <w:lang w:val="en-GB"/>
-        </w:rPr>
-        <w:t>Outdoor activity</w:t>
+      <w:bookmarkStart w:id="8" w:name="_Toc468019294"/>
+      <w:r>
+        <w:rPr>
+          <w:lang w:val="en-GB"/>
+        </w:rPr>
+        <w:t>Not only with Wi-Fi</w:t>
       </w:r>
       <w:bookmarkEnd w:id="8"/>
     </w:p>
@@ -1869,47 +2045,6 @@
         <w:rPr>
           <w:lang w:val="en-GB"/>
         </w:rPr>
-        <w:t>The application can be useful for not only the new visitors. If you live here for a long time you may picked up the love of the movement, nature</w:t>
-      </w:r>
-      <w:r>
-        <w:rPr>
-          <w:lang w:val="en-GB"/>
-        </w:rPr>
-        <w:t>, outdoor activities.</w:t>
-      </w:r>
-      <w:r>
-        <w:rPr>
-          <w:lang w:val="en-GB"/>
-        </w:rPr>
-        <w:t xml:space="preserve"> Now you can find new places to visit and entertainment to compete with others to earn better titles.</w:t>
-      </w:r>
-    </w:p>
-    <w:p>
-      <w:pPr>
-        <w:pStyle w:val="Cmsor2"/>
-        <w:rPr>
-          <w:lang w:val="en-GB"/>
-        </w:rPr>
-      </w:pPr>
-      <w:bookmarkStart w:id="9" w:name="_Toc467666493"/>
-      <w:r>
-        <w:rPr>
-          <w:lang w:val="en-GB"/>
-        </w:rPr>
-        <w:t>Not only with Wi-Fi</w:t>
-      </w:r>
-      <w:bookmarkEnd w:id="9"/>
-    </w:p>
-    <w:p>
-      <w:pPr>
-        <w:rPr>
-          <w:lang w:val="en-GB"/>
-        </w:rPr>
-      </w:pPr>
-      <w:r>
-        <w:rPr>
-          <w:lang w:val="en-GB"/>
-        </w:rPr>
         <w:t>If you don’t want or can’t use Wi-Fi at all time, it isn’t problem. You can visit places without it too, you will need only GPS. The application will save the results and upload to us when you connect to the Internet.</w:t>
       </w:r>
     </w:p>
@@ -1940,7 +2075,7 @@
           <w:lang w:val="en-GB"/>
         </w:rPr>
       </w:pPr>
-      <w:bookmarkStart w:id="10" w:name="_Toc467666494"/>
+      <w:bookmarkStart w:id="9" w:name="_Toc468019295"/>
       <w:r>
         <w:rPr>
           <w:lang w:val="en-GB"/>
@@ -1948,27 +2083,341 @@
         <w:lastRenderedPageBreak/>
         <w:t>Usage workflow</w:t>
       </w:r>
+      <w:r>
+        <w:rPr>
+          <w:lang w:val="en-GB"/>
+        </w:rPr>
+        <w:t xml:space="preserve"> with m</w:t>
+      </w:r>
+      <w:r>
+        <w:rPr>
+          <w:lang w:val="en-GB"/>
+        </w:rPr>
+        <w:t>ockups</w:t>
+      </w:r>
+      <w:bookmarkEnd w:id="9"/>
+    </w:p>
+    <w:p>
+      <w:pPr>
+        <w:pStyle w:val="Cmsor2"/>
+        <w:rPr>
+          <w:lang w:val="en-GB"/>
+        </w:rPr>
+      </w:pPr>
+      <w:bookmarkStart w:id="10" w:name="_Toc468019296"/>
+      <w:r>
+        <w:rPr>
+          <w:noProof/>
+          <w:lang w:val="en-GB" w:eastAsia="en-GB"/>
+        </w:rPr>
+        <w:drawing>
+          <wp:anchor distT="0" distB="0" distL="114300" distR="114300" simplePos="0" relativeHeight="251658240" behindDoc="0" locked="0" layoutInCell="1" allowOverlap="1">
+            <wp:simplePos x="0" y="0"/>
+            <wp:positionH relativeFrom="margin">
+              <wp:align>left</wp:align>
+            </wp:positionH>
+            <wp:positionV relativeFrom="paragraph">
+              <wp:posOffset>241935</wp:posOffset>
+            </wp:positionV>
+            <wp:extent cx="2247900" cy="3960495"/>
+            <wp:effectExtent l="0" t="0" r="0" b="1905"/>
+            <wp:wrapSquare wrapText="bothSides"/>
+            <wp:docPr id="1" name="Kép 1"/>
+            <wp:cNvGraphicFramePr>
+              <a:graphicFrameLocks xmlns:a="http://schemas.openxmlformats.org/drawingml/2006/main" noChangeAspect="1"/>
+            </wp:cNvGraphicFramePr>
+            <a:graphic xmlns:a="http://schemas.openxmlformats.org/drawingml/2006/main">
+              <a:graphicData uri="http://schemas.openxmlformats.org/drawingml/2006/picture">
+                <pic:pic xmlns:pic="http://schemas.openxmlformats.org/drawingml/2006/picture">
+                  <pic:nvPicPr>
+                    <pic:cNvPr id="1" name="main_layout.png"/>
+                    <pic:cNvPicPr/>
+                  </pic:nvPicPr>
+                  <pic:blipFill>
+                    <a:blip r:embed="rId6">
+                      <a:extLst>
+                        <a:ext uri="{28A0092B-C50C-407E-A947-70E740481C1C}">
+                          <a14:useLocalDpi xmlns:a14="http://schemas.microsoft.com/office/drawing/2010/main" val="0"/>
+                        </a:ext>
+                      </a:extLst>
+                    </a:blip>
+                    <a:stretch>
+                      <a:fillRect/>
+                    </a:stretch>
+                  </pic:blipFill>
+                  <pic:spPr>
+                    <a:xfrm>
+                      <a:off x="0" y="0"/>
+                      <a:ext cx="2247900" cy="3960495"/>
+                    </a:xfrm>
+                    <a:prstGeom prst="rect">
+                      <a:avLst/>
+                    </a:prstGeom>
+                  </pic:spPr>
+                </pic:pic>
+              </a:graphicData>
+            </a:graphic>
+            <wp14:sizeRelH relativeFrom="page">
+              <wp14:pctWidth>0</wp14:pctWidth>
+            </wp14:sizeRelH>
+            <wp14:sizeRelV relativeFrom="page">
+              <wp14:pctHeight>0</wp14:pctHeight>
+            </wp14:sizeRelV>
+          </wp:anchor>
+        </w:drawing>
+      </w:r>
+      <w:r>
+        <w:rPr>
+          <w:lang w:val="en-GB"/>
+        </w:rPr>
+        <w:t>Main activity</w:t>
+      </w:r>
       <w:bookmarkEnd w:id="10"/>
     </w:p>
     <w:p>
       <w:pPr>
         <w:rPr>
-          <w:color w:val="FF0000"/>
-          <w:lang w:val="en-GB"/>
-        </w:rPr>
-      </w:pPr>
-      <w:r>
-        <w:rPr>
-          <w:color w:val="FF0000"/>
-          <w:highlight w:val="yellow"/>
-          <w:lang w:val="en-GB"/>
-        </w:rPr>
-        <w:t>Show activities and description</w:t>
-      </w:r>
-    </w:p>
-    <w:p>
-      <w:pPr>
-        <w:rPr>
+          <w:lang w:val="en-GB"/>
+        </w:rPr>
+      </w:pPr>
+      <w:r>
+        <w:rPr>
+          <w:lang w:val="en-GB"/>
+        </w:rPr>
+        <w:t>The main activity’s background is a map.</w:t>
+      </w:r>
+    </w:p>
+    <w:p>
+      <w:pPr>
+        <w:rPr>
+          <w:lang w:val="en-GB"/>
+        </w:rPr>
+      </w:pPr>
+      <w:r>
+        <w:rPr>
+          <w:lang w:val="en-GB"/>
+        </w:rPr>
+        <w:t>On it we can see the markers of the locations with green circles. In the real application, these circles will show the category of the place. If the use click on a marker, a small info box will appear. It contains the place’s name, address, phone, e-mail and rank. The users will be able to make their own rank here.</w:t>
+      </w:r>
+    </w:p>
+    <w:p>
+      <w:pPr>
+        <w:rPr>
+          <w:lang w:val="en-GB"/>
+        </w:rPr>
+      </w:pPr>
+      <w:r>
+        <w:rPr>
+          <w:lang w:val="en-GB"/>
+        </w:rPr>
+        <w:t>The brown man shape means the user.</w:t>
+      </w:r>
+    </w:p>
+    <w:p>
+      <w:pPr>
+        <w:rPr>
+          <w:lang w:val="en-GB"/>
+        </w:rPr>
+      </w:pPr>
+      <w:r>
+        <w:rPr>
+          <w:lang w:val="en-GB"/>
+        </w:rPr>
+        <w:t>In the bottom, left corner, the yellow circle symbolizes the GPS button. The search for user’s l</w:t>
+      </w:r>
+      <w:r>
+        <w:rPr>
+          <w:lang w:val="en-GB"/>
+        </w:rPr>
+        <w:t>ocation require much battery. So, the user will able to turn on it only when it’s necessary.</w:t>
+      </w:r>
+    </w:p>
+    <w:p>
+      <w:pPr>
+        <w:rPr>
+          <w:lang w:val="en-GB"/>
+        </w:rPr>
+      </w:pPr>
+      <w:r>
+        <w:rPr>
+          <w:lang w:val="en-GB"/>
+        </w:rPr>
+        <w:t xml:space="preserve">In the bottom, right corner, the red circle symbolizes the place addition button. It leads the user to the addition activity. </w:t>
+      </w:r>
+      <w:r>
+        <w:rPr>
+          <w:lang w:val="en-GB"/>
+        </w:rPr>
+        <w:t>See details at the activity’s description.</w:t>
+      </w:r>
+    </w:p>
+    <w:p>
+      <w:pPr>
+        <w:rPr>
+          <w:lang w:val="en-GB"/>
+        </w:rPr>
+      </w:pPr>
+      <w:r>
+        <w:rPr>
+          <w:lang w:val="en-GB"/>
+        </w:rPr>
+        <w:t xml:space="preserve">In the top, left corner, the menu button leads the user to the search activity. </w:t>
+      </w:r>
+      <w:r>
+        <w:rPr>
+          <w:lang w:val="en-GB"/>
+        </w:rPr>
+        <w:t>See details at the activity’s description.</w:t>
+      </w:r>
+    </w:p>
+    <w:p>
+      <w:pPr>
+        <w:rPr>
+          <w:lang w:val="en-GB"/>
+        </w:rPr>
+      </w:pPr>
+      <w:r>
+        <w:rPr>
+          <w:lang w:val="en-GB"/>
+        </w:rPr>
+        <w:t>In the top, right corner, the button leads the user to the profile activity. See details at the activity’s description.</w:t>
+      </w:r>
+    </w:p>
+    <w:p>
+      <w:pPr>
+        <w:pStyle w:val="Cmsor2"/>
+        <w:rPr>
+          <w:lang w:val="en-GB"/>
+        </w:rPr>
+      </w:pPr>
+      <w:bookmarkStart w:id="11" w:name="_Toc468019297"/>
+      <w:r>
+        <w:rPr>
+          <w:noProof/>
+          <w:lang w:val="en-GB" w:eastAsia="en-GB"/>
+        </w:rPr>
+        <w:drawing>
+          <wp:anchor distT="0" distB="0" distL="114300" distR="114300" simplePos="0" relativeHeight="251659264" behindDoc="0" locked="0" layoutInCell="1" allowOverlap="1">
+            <wp:simplePos x="0" y="0"/>
+            <wp:positionH relativeFrom="margin">
+              <wp:posOffset>3529330</wp:posOffset>
+            </wp:positionH>
+            <wp:positionV relativeFrom="paragraph">
+              <wp:posOffset>208280</wp:posOffset>
+            </wp:positionV>
+            <wp:extent cx="2232660" cy="3959860"/>
+            <wp:effectExtent l="0" t="0" r="0" b="2540"/>
+            <wp:wrapSquare wrapText="bothSides"/>
+            <wp:docPr id="3" name="Kép 3"/>
+            <wp:cNvGraphicFramePr>
+              <a:graphicFrameLocks xmlns:a="http://schemas.openxmlformats.org/drawingml/2006/main" noChangeAspect="1"/>
+            </wp:cNvGraphicFramePr>
+            <a:graphic xmlns:a="http://schemas.openxmlformats.org/drawingml/2006/main">
+              <a:graphicData uri="http://schemas.openxmlformats.org/drawingml/2006/picture">
+                <pic:pic xmlns:pic="http://schemas.openxmlformats.org/drawingml/2006/picture">
+                  <pic:nvPicPr>
+                    <pic:cNvPr id="3" name="profile_layout.png"/>
+                    <pic:cNvPicPr/>
+                  </pic:nvPicPr>
+                  <pic:blipFill>
+                    <a:blip r:embed="rId7">
+                      <a:extLst>
+                        <a:ext uri="{28A0092B-C50C-407E-A947-70E740481C1C}">
+                          <a14:useLocalDpi xmlns:a14="http://schemas.microsoft.com/office/drawing/2010/main" val="0"/>
+                        </a:ext>
+                      </a:extLst>
+                    </a:blip>
+                    <a:stretch>
+                      <a:fillRect/>
+                    </a:stretch>
+                  </pic:blipFill>
+                  <pic:spPr>
+                    <a:xfrm>
+                      <a:off x="0" y="0"/>
+                      <a:ext cx="2232660" cy="3959860"/>
+                    </a:xfrm>
+                    <a:prstGeom prst="rect">
+                      <a:avLst/>
+                    </a:prstGeom>
+                  </pic:spPr>
+                </pic:pic>
+              </a:graphicData>
+            </a:graphic>
+            <wp14:sizeRelH relativeFrom="page">
+              <wp14:pctWidth>0</wp14:pctWidth>
+            </wp14:sizeRelH>
+            <wp14:sizeRelV relativeFrom="page">
+              <wp14:pctHeight>0</wp14:pctHeight>
+            </wp14:sizeRelV>
+          </wp:anchor>
+        </w:drawing>
+      </w:r>
+      <w:r>
+        <w:rPr>
+          <w:lang w:val="en-GB"/>
+        </w:rPr>
+        <w:t>Profile activity</w:t>
+      </w:r>
+      <w:bookmarkEnd w:id="11"/>
+    </w:p>
+    <w:p>
+      <w:pPr>
+        <w:rPr>
+          <w:lang w:val="en-GB"/>
+        </w:rPr>
+      </w:pPr>
+      <w:r>
+        <w:rPr>
+          <w:lang w:val="en-GB"/>
+        </w:rPr>
+        <w:t>The user’s titles are in the top of the activity. First are the gold titles, then the silver ones and after that the bronze ones.</w:t>
+      </w:r>
+    </w:p>
+    <w:p>
+      <w:pPr>
+        <w:rPr>
+          <w:lang w:val="en-GB"/>
+        </w:rPr>
+      </w:pPr>
+      <w:r>
+        <w:rPr>
+          <w:lang w:val="en-GB"/>
+        </w:rPr>
+        <w:t>Under</w:t>
+      </w:r>
+      <w:r>
+        <w:rPr>
+          <w:lang w:val="en-GB"/>
+        </w:rPr>
+        <w:t xml:space="preserve"> the titles there is the user’s avatar. It will be connected to the titles. </w:t>
+      </w:r>
+      <w:r>
+        <w:rPr>
+          <w:lang w:val="en-GB"/>
+        </w:rPr>
+        <w:t>Not designed yet.</w:t>
+      </w:r>
+    </w:p>
+    <w:p>
+      <w:pPr>
+        <w:rPr>
+          <w:lang w:val="en-GB"/>
+        </w:rPr>
+      </w:pPr>
+      <w:r>
+        <w:rPr>
+          <w:lang w:val="en-GB"/>
+        </w:rPr>
+        <w:t>Under the avatar there are the categories. In every circle, there will be the sign of the category. The background of the circle means the level of it: gold, silver, bronze or none. If the user click on a circle, it will change to show the name of the category and the standings: the total number of the places with the visited places in the category.</w:t>
+      </w:r>
+    </w:p>
+    <w:p>
+      <w:pPr>
+        <w:rPr>
+          <w:rFonts w:asciiTheme="majorHAnsi" w:eastAsiaTheme="majorEastAsia" w:hAnsiTheme="majorHAnsi" w:cstheme="majorBidi"/>
+          <w:color w:val="2F5496" w:themeColor="accent5" w:themeShade="BF"/>
+          <w:sz w:val="26"/>
+          <w:szCs w:val="26"/>
           <w:lang w:val="en-GB"/>
         </w:rPr>
       </w:pPr>
@@ -1981,22 +2430,411 @@
     </w:p>
     <w:p>
       <w:pPr>
+        <w:pStyle w:val="Cmsor2"/>
+        <w:rPr>
+          <w:lang w:val="en-GB"/>
+        </w:rPr>
+      </w:pPr>
+      <w:bookmarkStart w:id="12" w:name="_Toc468019298"/>
+      <w:r>
+        <w:rPr>
+          <w:noProof/>
+          <w:lang w:val="en-GB" w:eastAsia="en-GB"/>
+        </w:rPr>
+        <w:lastRenderedPageBreak/>
+        <w:drawing>
+          <wp:anchor distT="0" distB="0" distL="114300" distR="114300" simplePos="0" relativeHeight="251660288" behindDoc="0" locked="0" layoutInCell="1" allowOverlap="1">
+            <wp:simplePos x="0" y="0"/>
+            <wp:positionH relativeFrom="column">
+              <wp:posOffset>-4445</wp:posOffset>
+            </wp:positionH>
+            <wp:positionV relativeFrom="paragraph">
+              <wp:posOffset>214630</wp:posOffset>
+            </wp:positionV>
+            <wp:extent cx="2250440" cy="3959860"/>
+            <wp:effectExtent l="0" t="0" r="0" b="2540"/>
+            <wp:wrapSquare wrapText="bothSides"/>
+            <wp:docPr id="4" name="Kép 4"/>
+            <wp:cNvGraphicFramePr>
+              <a:graphicFrameLocks xmlns:a="http://schemas.openxmlformats.org/drawingml/2006/main" noChangeAspect="1"/>
+            </wp:cNvGraphicFramePr>
+            <a:graphic xmlns:a="http://schemas.openxmlformats.org/drawingml/2006/main">
+              <a:graphicData uri="http://schemas.openxmlformats.org/drawingml/2006/picture">
+                <pic:pic xmlns:pic="http://schemas.openxmlformats.org/drawingml/2006/picture">
+                  <pic:nvPicPr>
+                    <pic:cNvPr id="4" name="category_select_layout.png"/>
+                    <pic:cNvPicPr/>
+                  </pic:nvPicPr>
+                  <pic:blipFill>
+                    <a:blip r:embed="rId8">
+                      <a:extLst>
+                        <a:ext uri="{28A0092B-C50C-407E-A947-70E740481C1C}">
+                          <a14:useLocalDpi xmlns:a14="http://schemas.microsoft.com/office/drawing/2010/main" val="0"/>
+                        </a:ext>
+                      </a:extLst>
+                    </a:blip>
+                    <a:stretch>
+                      <a:fillRect/>
+                    </a:stretch>
+                  </pic:blipFill>
+                  <pic:spPr>
+                    <a:xfrm>
+                      <a:off x="0" y="0"/>
+                      <a:ext cx="2250440" cy="3959860"/>
+                    </a:xfrm>
+                    <a:prstGeom prst="rect">
+                      <a:avLst/>
+                    </a:prstGeom>
+                  </pic:spPr>
+                </pic:pic>
+              </a:graphicData>
+            </a:graphic>
+            <wp14:sizeRelH relativeFrom="page">
+              <wp14:pctWidth>0</wp14:pctWidth>
+            </wp14:sizeRelH>
+            <wp14:sizeRelV relativeFrom="page">
+              <wp14:pctHeight>0</wp14:pctHeight>
+            </wp14:sizeRelV>
+          </wp:anchor>
+        </w:drawing>
+      </w:r>
+      <w:r>
+        <w:rPr>
+          <w:lang w:val="en-GB"/>
+        </w:rPr>
+        <w:t>Search activity</w:t>
+      </w:r>
+      <w:bookmarkEnd w:id="12"/>
+    </w:p>
+    <w:p>
+      <w:pPr>
+        <w:rPr>
+          <w:lang w:val="en-GB"/>
+        </w:rPr>
+      </w:pPr>
+      <w:r>
+        <w:rPr>
+          <w:lang w:val="en-GB"/>
+        </w:rPr>
+        <w:t>If the user click on the menu in the main activity, this search will slip from the left side. So it’s possible to slip it from left, no need to click on the menu button.</w:t>
+      </w:r>
+    </w:p>
+    <w:p>
+      <w:pPr>
+        <w:rPr>
+          <w:lang w:val="en-GB"/>
+        </w:rPr>
+      </w:pPr>
+      <w:r>
+        <w:rPr>
+          <w:lang w:val="en-GB"/>
+        </w:rPr>
+        <w:t>The user can select the categories what he/she want to see in the map. If a category selected, the sign of the category will be colourful. Otherwise it’s grey.</w:t>
+      </w:r>
+    </w:p>
+    <w:p>
+      <w:pPr>
+        <w:rPr>
+          <w:lang w:val="en-GB"/>
+        </w:rPr>
+      </w:pPr>
+      <w:r>
+        <w:rPr>
+          <w:lang w:val="en-GB"/>
+        </w:rPr>
+        <w:t xml:space="preserve">In the first section, the </w:t>
+      </w:r>
+      <w:r>
+        <w:rPr>
+          <w:i/>
+          <w:lang w:val="en-GB"/>
+        </w:rPr>
+        <w:t>Everything</w:t>
+      </w:r>
+      <w:r>
+        <w:rPr>
+          <w:lang w:val="en-GB"/>
+        </w:rPr>
+        <w:t xml:space="preserve"> and </w:t>
+      </w:r>
+      <w:r>
+        <w:rPr>
+          <w:i/>
+          <w:lang w:val="en-GB"/>
+        </w:rPr>
+        <w:t>Nothing</w:t>
+      </w:r>
+      <w:r>
+        <w:rPr>
+          <w:lang w:val="en-GB"/>
+        </w:rPr>
+        <w:t xml:space="preserve"> makes it easy to select all the categories or nothing.</w:t>
+      </w:r>
+    </w:p>
+    <w:p>
+      <w:pPr>
+        <w:rPr>
+          <w:lang w:val="en-GB"/>
+        </w:rPr>
+      </w:pPr>
+    </w:p>
+    <w:p>
+      <w:pPr>
+        <w:rPr>
+          <w:lang w:val="en-GB"/>
+        </w:rPr>
+      </w:pPr>
+    </w:p>
+    <w:p>
+      <w:pPr>
+        <w:rPr>
+          <w:lang w:val="en-GB"/>
+        </w:rPr>
+      </w:pPr>
+    </w:p>
+    <w:p>
+      <w:pPr>
+        <w:rPr>
+          <w:lang w:val="en-GB"/>
+        </w:rPr>
+      </w:pPr>
+    </w:p>
+    <w:p>
+      <w:pPr>
+        <w:rPr>
+          <w:lang w:val="en-GB"/>
+        </w:rPr>
+      </w:pPr>
+    </w:p>
+    <w:p>
+      <w:pPr>
+        <w:rPr>
+          <w:lang w:val="en-GB"/>
+        </w:rPr>
+      </w:pPr>
+    </w:p>
+    <w:p>
+      <w:pPr>
+        <w:rPr>
+          <w:lang w:val="en-GB"/>
+        </w:rPr>
+      </w:pPr>
+    </w:p>
+    <w:p>
+      <w:pPr>
+        <w:rPr>
+          <w:lang w:val="en-GB"/>
+        </w:rPr>
+      </w:pPr>
+    </w:p>
+    <w:p>
+      <w:pPr>
+        <w:pStyle w:val="Cmsor2"/>
+        <w:rPr>
+          <w:lang w:val="en-GB"/>
+        </w:rPr>
+      </w:pPr>
+      <w:bookmarkStart w:id="13" w:name="_Toc468019299"/>
+      <w:r>
+        <w:rPr>
+          <w:lang w:val="en-GB"/>
+        </w:rPr>
+        <w:t>Place addition activity</w:t>
+      </w:r>
+      <w:bookmarkEnd w:id="13"/>
+    </w:p>
+    <w:p>
+      <w:pPr>
+        <w:rPr>
+          <w:lang w:val="en-GB"/>
+        </w:rPr>
+      </w:pPr>
+      <w:r>
+        <w:rPr>
+          <w:noProof/>
+          <w:lang w:val="en-GB" w:eastAsia="en-GB"/>
+        </w:rPr>
+        <w:drawing>
+          <wp:anchor distT="0" distB="0" distL="114300" distR="114300" simplePos="0" relativeHeight="251661312" behindDoc="0" locked="0" layoutInCell="1" allowOverlap="1">
+            <wp:simplePos x="0" y="0"/>
+            <wp:positionH relativeFrom="margin">
+              <wp:align>right</wp:align>
+            </wp:positionH>
+            <wp:positionV relativeFrom="paragraph">
+              <wp:posOffset>13335</wp:posOffset>
+            </wp:positionV>
+            <wp:extent cx="2247265" cy="3959860"/>
+            <wp:effectExtent l="0" t="0" r="635" b="2540"/>
+            <wp:wrapSquare wrapText="bothSides"/>
+            <wp:docPr id="5" name="Kép 5"/>
+            <wp:cNvGraphicFramePr>
+              <a:graphicFrameLocks xmlns:a="http://schemas.openxmlformats.org/drawingml/2006/main" noChangeAspect="1"/>
+            </wp:cNvGraphicFramePr>
+            <a:graphic xmlns:a="http://schemas.openxmlformats.org/drawingml/2006/main">
+              <a:graphicData uri="http://schemas.openxmlformats.org/drawingml/2006/picture">
+                <pic:pic xmlns:pic="http://schemas.openxmlformats.org/drawingml/2006/picture">
+                  <pic:nvPicPr>
+                    <pic:cNvPr id="5" name="place_addition.png"/>
+                    <pic:cNvPicPr/>
+                  </pic:nvPicPr>
+                  <pic:blipFill>
+                    <a:blip r:embed="rId9">
+                      <a:extLst>
+                        <a:ext uri="{28A0092B-C50C-407E-A947-70E740481C1C}">
+                          <a14:useLocalDpi xmlns:a14="http://schemas.microsoft.com/office/drawing/2010/main" val="0"/>
+                        </a:ext>
+                      </a:extLst>
+                    </a:blip>
+                    <a:stretch>
+                      <a:fillRect/>
+                    </a:stretch>
+                  </pic:blipFill>
+                  <pic:spPr>
+                    <a:xfrm>
+                      <a:off x="0" y="0"/>
+                      <a:ext cx="2247265" cy="3959860"/>
+                    </a:xfrm>
+                    <a:prstGeom prst="rect">
+                      <a:avLst/>
+                    </a:prstGeom>
+                  </pic:spPr>
+                </pic:pic>
+              </a:graphicData>
+            </a:graphic>
+            <wp14:sizeRelH relativeFrom="page">
+              <wp14:pctWidth>0</wp14:pctWidth>
+            </wp14:sizeRelH>
+            <wp14:sizeRelV relativeFrom="page">
+              <wp14:pctHeight>0</wp14:pctHeight>
+            </wp14:sizeRelV>
+          </wp:anchor>
+        </w:drawing>
+      </w:r>
+      <w:r>
+        <w:rPr>
+          <w:lang w:val="en-GB"/>
+        </w:rPr>
+        <w:t>It makes possible to the user to add a place to the database.</w:t>
+      </w:r>
+    </w:p>
+    <w:p>
+      <w:pPr>
+        <w:rPr>
+          <w:lang w:val="en-GB"/>
+        </w:rPr>
+      </w:pPr>
+      <w:r>
+        <w:rPr>
+          <w:lang w:val="en-GB"/>
+        </w:rPr>
+        <w:t xml:space="preserve">The </w:t>
+      </w:r>
+      <w:r>
+        <w:rPr>
+          <w:i/>
+          <w:lang w:val="en-GB"/>
+        </w:rPr>
+        <w:t>PICK</w:t>
+      </w:r>
+      <w:r>
+        <w:rPr>
+          <w:lang w:val="en-GB"/>
+        </w:rPr>
+        <w:t xml:space="preserve"> </w:t>
+      </w:r>
+      <w:r>
+        <w:rPr>
+          <w:i/>
+          <w:lang w:val="en-GB"/>
+        </w:rPr>
+        <w:t>PLACE</w:t>
+      </w:r>
+      <w:r>
+        <w:rPr>
+          <w:i/>
+          <w:lang w:val="en-GB"/>
+        </w:rPr>
+        <w:t xml:space="preserve"> </w:t>
+      </w:r>
+      <w:r>
+        <w:rPr>
+          <w:lang w:val="en-GB"/>
+        </w:rPr>
+        <w:t xml:space="preserve">button opens the Google’s place picker service. There the user can pick a place which is already exists in the Google’s database or just the coordinates of the new place. After the confirmation, the activity will autofill the fields. </w:t>
+      </w:r>
+    </w:p>
+    <w:p>
+      <w:pPr>
+        <w:rPr>
+          <w:lang w:val="en-GB"/>
+        </w:rPr>
+      </w:pPr>
+      <w:r>
+        <w:rPr>
+          <w:lang w:val="en-GB"/>
+        </w:rPr>
+        <w:t>All of the fields are editable, the user can correct the details after the using of the place picker or fill the fields by own.</w:t>
+      </w:r>
+    </w:p>
+    <w:p>
+      <w:pPr>
+        <w:rPr>
+          <w:lang w:val="en-GB"/>
+        </w:rPr>
+      </w:pPr>
+      <w:r>
+        <w:rPr>
+          <w:lang w:val="en-GB"/>
+        </w:rPr>
+        <w:t xml:space="preserve">If everything is correct, click on the </w:t>
+      </w:r>
+      <w:r>
+        <w:rPr>
+          <w:i/>
+          <w:lang w:val="en-GB"/>
+        </w:rPr>
+        <w:t>ADD PLACE</w:t>
+      </w:r>
+      <w:r>
+        <w:rPr>
+          <w:lang w:val="en-GB"/>
+        </w:rPr>
+        <w:t xml:space="preserve"> button. A notification will thank the addition.</w:t>
+      </w:r>
+    </w:p>
+    <w:p>
+      <w:pPr>
+        <w:rPr>
+          <w:rFonts w:asciiTheme="majorHAnsi" w:eastAsiaTheme="majorEastAsia" w:hAnsiTheme="majorHAnsi" w:cstheme="majorBidi"/>
+          <w:color w:val="1F3864" w:themeColor="accent5" w:themeShade="80"/>
+          <w:sz w:val="32"/>
+          <w:szCs w:val="32"/>
+          <w:lang w:val="en-GB"/>
+        </w:rPr>
+      </w:pPr>
+      <w:r>
+        <w:rPr>
+          <w:lang w:val="en-GB"/>
+        </w:rPr>
+        <w:br w:type="page"/>
+      </w:r>
+    </w:p>
+    <w:p>
+      <w:pPr>
         <w:pStyle w:val="Cmsor1"/>
         <w:rPr>
           <w:lang w:val="en-GB"/>
         </w:rPr>
       </w:pPr>
-      <w:bookmarkStart w:id="11" w:name="_Toc467666495"/>
-      <w:proofErr w:type="spellStart"/>
+      <w:bookmarkStart w:id="14" w:name="_Toc468019300"/>
       <w:r>
         <w:rPr>
           <w:lang w:val="en-GB"/>
         </w:rPr>
         <w:lastRenderedPageBreak/>
-        <w:t>Mockups</w:t>
-      </w:r>
-      <w:bookmarkEnd w:id="11"/>
-      <w:proofErr w:type="spellEnd"/>
+        <w:t>Prototypes</w:t>
+      </w:r>
+      <w:bookmarkEnd w:id="14"/>
     </w:p>
     <w:p>
       <w:pPr>
@@ -2018,14 +2856,14 @@
           <w:lang w:val="en-GB"/>
         </w:rPr>
       </w:pPr>
-      <w:bookmarkStart w:id="12" w:name="_Toc467666496"/>
+      <w:bookmarkStart w:id="15" w:name="_Toc468019301"/>
       <w:r>
         <w:rPr>
           <w:lang w:val="en-GB"/>
         </w:rPr>
         <w:t>Mobile Application Development</w:t>
       </w:r>
-      <w:bookmarkEnd w:id="12"/>
+      <w:bookmarkEnd w:id="15"/>
       <w:r>
         <w:rPr>
           <w:lang w:val="en-GB"/>
@@ -2126,14 +2964,14 @@
           <w:lang w:val="en-GB"/>
         </w:rPr>
       </w:pPr>
-      <w:bookmarkStart w:id="13" w:name="_Toc467666497"/>
+      <w:bookmarkStart w:id="16" w:name="_Toc468019302"/>
       <w:r>
         <w:rPr>
           <w:lang w:val="en-GB"/>
         </w:rPr>
         <w:t>Android Application Development</w:t>
       </w:r>
-      <w:bookmarkEnd w:id="13"/>
+      <w:bookmarkEnd w:id="16"/>
     </w:p>
     <w:p>
       <w:pPr>
@@ -2275,7 +3113,7 @@
           <w:lang w:val="en-GB"/>
         </w:rPr>
       </w:pPr>
-      <w:bookmarkStart w:id="14" w:name="_Toc467666498"/>
+      <w:bookmarkStart w:id="17" w:name="_Toc468019303"/>
       <w:r>
         <w:rPr>
           <w:lang w:val="en-GB"/>
@@ -2283,7 +3121,7 @@
         <w:lastRenderedPageBreak/>
         <w:t>OOP, UML</w:t>
       </w:r>
-      <w:bookmarkEnd w:id="14"/>
+      <w:bookmarkEnd w:id="17"/>
     </w:p>
     <w:p>
       <w:pPr>
@@ -2305,7 +3143,7 @@
           <w:lang w:val="en-GB"/>
         </w:rPr>
       </w:pPr>
-      <w:bookmarkStart w:id="15" w:name="_Toc467666499"/>
+      <w:bookmarkStart w:id="18" w:name="_Toc468019304"/>
       <w:r>
         <w:rPr>
           <w:lang w:val="en-GB"/>
@@ -2313,7 +3151,1245 @@
         <w:lastRenderedPageBreak/>
         <w:t>Database planning</w:t>
       </w:r>
-      <w:bookmarkEnd w:id="15"/>
+      <w:bookmarkEnd w:id="18"/>
+    </w:p>
+    <w:p>
+      <w:pPr>
+        <w:pStyle w:val="Cmsor2"/>
+        <w:rPr>
+          <w:lang w:val="en-GB"/>
+        </w:rPr>
+      </w:pPr>
+      <w:r>
+        <w:rPr>
+          <w:lang w:val="en-GB"/>
+        </w:rPr>
+        <w:t>Server side</w:t>
+      </w:r>
+    </w:p>
+    <w:p>
+      <w:pPr>
+        <w:rPr>
+          <w:lang w:val="en-GB"/>
+        </w:rPr>
+      </w:pPr>
+      <w:r>
+        <w:rPr>
+          <w:lang w:val="en-GB"/>
+        </w:rPr>
+        <w:t>The SQL database will contain the following tables.</w:t>
+      </w:r>
+    </w:p>
+    <w:p>
+      <w:pPr>
+        <w:pStyle w:val="Cmsor3"/>
+        <w:rPr>
+          <w:lang w:val="en-GB"/>
+        </w:rPr>
+      </w:pPr>
+      <w:r>
+        <w:rPr>
+          <w:lang w:val="en-GB"/>
+        </w:rPr>
+        <w:t>Places table</w:t>
+      </w:r>
+    </w:p>
+    <w:p>
+      <w:pPr>
+        <w:rPr>
+          <w:lang w:val="en-GB"/>
+        </w:rPr>
+      </w:pPr>
+      <w:r>
+        <w:rPr>
+          <w:lang w:val="en-GB"/>
+        </w:rPr>
+        <w:t>It stores information about the places which can be visible by the users.</w:t>
+      </w:r>
+    </w:p>
+    <w:p>
+      <w:pPr>
+        <w:rPr>
+          <w:lang w:val="en-GB"/>
+        </w:rPr>
+      </w:pPr>
+      <w:r>
+        <w:rPr>
+          <w:lang w:val="en-GB"/>
+        </w:rPr>
+        <w:t>Fields:</w:t>
+      </w:r>
+    </w:p>
+    <w:p>
+      <w:pPr>
+        <w:pStyle w:val="Listaszerbekezds"/>
+        <w:numPr>
+          <w:ilvl w:val="0"/>
+          <w:numId w:val="2"/>
+        </w:numPr>
+        <w:rPr>
+          <w:lang w:val="en-GB"/>
+        </w:rPr>
+      </w:pPr>
+      <w:r>
+        <w:rPr>
+          <w:lang w:val="en-GB"/>
+        </w:rPr>
+        <w:t>Place</w:t>
+      </w:r>
+      <w:r>
+        <w:rPr>
+          <w:lang w:val="en-GB"/>
+        </w:rPr>
+        <w:t>Id: Unique field which identify the place. (Primary key)</w:t>
+      </w:r>
+    </w:p>
+    <w:p>
+      <w:pPr>
+        <w:pStyle w:val="Listaszerbekezds"/>
+        <w:numPr>
+          <w:ilvl w:val="0"/>
+          <w:numId w:val="2"/>
+        </w:numPr>
+        <w:rPr>
+          <w:lang w:val="en-GB"/>
+        </w:rPr>
+      </w:pPr>
+      <w:r>
+        <w:rPr>
+          <w:lang w:val="en-GB"/>
+        </w:rPr>
+        <w:t>Google Id: If the place was added by Google place picker, this field isn’t empty.</w:t>
+      </w:r>
+    </w:p>
+    <w:p>
+      <w:pPr>
+        <w:pStyle w:val="Listaszerbekezds"/>
+        <w:numPr>
+          <w:ilvl w:val="0"/>
+          <w:numId w:val="2"/>
+        </w:numPr>
+        <w:rPr>
+          <w:lang w:val="en-GB"/>
+        </w:rPr>
+      </w:pPr>
+      <w:r>
+        <w:rPr>
+          <w:lang w:val="en-GB"/>
+        </w:rPr>
+        <w:t>Name: The name of the place.</w:t>
+      </w:r>
+    </w:p>
+    <w:p>
+      <w:pPr>
+        <w:pStyle w:val="Listaszerbekezds"/>
+        <w:numPr>
+          <w:ilvl w:val="0"/>
+          <w:numId w:val="2"/>
+        </w:numPr>
+        <w:rPr>
+          <w:lang w:val="en-GB"/>
+        </w:rPr>
+      </w:pPr>
+      <w:r>
+        <w:rPr>
+          <w:lang w:val="en-GB"/>
+        </w:rPr>
+        <w:t>Address: The address of the place.</w:t>
+      </w:r>
+    </w:p>
+    <w:p>
+      <w:pPr>
+        <w:pStyle w:val="Listaszerbekezds"/>
+        <w:numPr>
+          <w:ilvl w:val="0"/>
+          <w:numId w:val="2"/>
+        </w:numPr>
+        <w:rPr>
+          <w:lang w:val="en-GB"/>
+        </w:rPr>
+      </w:pPr>
+      <w:r>
+        <w:rPr>
+          <w:lang w:val="en-GB"/>
+        </w:rPr>
+        <w:t>Latitude: The latitude of the location.</w:t>
+      </w:r>
+    </w:p>
+    <w:p>
+      <w:pPr>
+        <w:pStyle w:val="Listaszerbekezds"/>
+        <w:numPr>
+          <w:ilvl w:val="0"/>
+          <w:numId w:val="2"/>
+        </w:numPr>
+        <w:rPr>
+          <w:lang w:val="en-GB"/>
+        </w:rPr>
+      </w:pPr>
+      <w:r>
+        <w:rPr>
+          <w:lang w:val="en-GB"/>
+        </w:rPr>
+        <w:t>Longitude: The longitude of the location.</w:t>
+      </w:r>
+    </w:p>
+    <w:p>
+      <w:pPr>
+        <w:pStyle w:val="Listaszerbekezds"/>
+        <w:numPr>
+          <w:ilvl w:val="0"/>
+          <w:numId w:val="2"/>
+        </w:numPr>
+        <w:rPr>
+          <w:lang w:val="en-GB"/>
+        </w:rPr>
+      </w:pPr>
+      <w:r>
+        <w:rPr>
+          <w:lang w:val="en-GB"/>
+        </w:rPr>
+        <w:t xml:space="preserve">Category: The category of the </w:t>
+      </w:r>
+      <w:r>
+        <w:rPr>
+          <w:lang w:val="en-GB"/>
+        </w:rPr>
+        <w:t>place</w:t>
+      </w:r>
+      <w:r>
+        <w:rPr>
+          <w:lang w:val="en-GB"/>
+        </w:rPr>
+        <w:t>.</w:t>
+      </w:r>
+    </w:p>
+    <w:p>
+      <w:pPr>
+        <w:pStyle w:val="Listaszerbekezds"/>
+        <w:numPr>
+          <w:ilvl w:val="0"/>
+          <w:numId w:val="2"/>
+        </w:numPr>
+        <w:rPr>
+          <w:lang w:val="en-GB"/>
+        </w:rPr>
+      </w:pPr>
+      <w:r>
+        <w:rPr>
+          <w:lang w:val="en-GB"/>
+        </w:rPr>
+        <w:t xml:space="preserve">Phone: The phone of the </w:t>
+      </w:r>
+      <w:r>
+        <w:rPr>
+          <w:lang w:val="en-GB"/>
+        </w:rPr>
+        <w:t>place</w:t>
+      </w:r>
+      <w:r>
+        <w:rPr>
+          <w:lang w:val="en-GB"/>
+        </w:rPr>
+        <w:t>.</w:t>
+      </w:r>
+    </w:p>
+    <w:p>
+      <w:pPr>
+        <w:pStyle w:val="Listaszerbekezds"/>
+        <w:numPr>
+          <w:ilvl w:val="0"/>
+          <w:numId w:val="2"/>
+        </w:numPr>
+        <w:rPr>
+          <w:lang w:val="en-GB"/>
+        </w:rPr>
+      </w:pPr>
+      <w:r>
+        <w:rPr>
+          <w:lang w:val="en-GB"/>
+        </w:rPr>
+        <w:t>Web: The website of the place.</w:t>
+      </w:r>
+    </w:p>
+    <w:p>
+      <w:pPr>
+        <w:pStyle w:val="Listaszerbekezds"/>
+        <w:numPr>
+          <w:ilvl w:val="0"/>
+          <w:numId w:val="2"/>
+        </w:numPr>
+        <w:rPr>
+          <w:lang w:val="en-GB"/>
+        </w:rPr>
+      </w:pPr>
+      <w:r>
+        <w:rPr>
+          <w:lang w:val="en-GB"/>
+        </w:rPr>
+        <w:t>User</w:t>
+      </w:r>
+      <w:r>
+        <w:rPr>
+          <w:lang w:val="en-GB"/>
+        </w:rPr>
+        <w:t>Id: The user who added the place.</w:t>
+      </w:r>
+    </w:p>
+    <w:p>
+      <w:pPr>
+        <w:pStyle w:val="Cmsor3"/>
+        <w:rPr>
+          <w:lang w:val="en-GB"/>
+        </w:rPr>
+      </w:pPr>
+      <w:r>
+        <w:rPr>
+          <w:lang w:val="en-GB"/>
+        </w:rPr>
+        <w:t>Ranks table</w:t>
+      </w:r>
+    </w:p>
+    <w:p>
+      <w:pPr>
+        <w:rPr>
+          <w:lang w:val="en-GB"/>
+        </w:rPr>
+      </w:pPr>
+      <w:r>
+        <w:rPr>
+          <w:lang w:val="en-GB"/>
+        </w:rPr>
+        <w:t>It stores the user’s ranks about a place.</w:t>
+      </w:r>
+    </w:p>
+    <w:p>
+      <w:pPr>
+        <w:rPr>
+          <w:lang w:val="en-GB"/>
+        </w:rPr>
+      </w:pPr>
+      <w:r>
+        <w:rPr>
+          <w:lang w:val="en-GB"/>
+        </w:rPr>
+        <w:t>Fields:</w:t>
+      </w:r>
+    </w:p>
+    <w:p>
+      <w:pPr>
+        <w:pStyle w:val="Listaszerbekezds"/>
+        <w:numPr>
+          <w:ilvl w:val="0"/>
+          <w:numId w:val="2"/>
+        </w:numPr>
+        <w:rPr>
+          <w:lang w:val="en-GB"/>
+        </w:rPr>
+      </w:pPr>
+      <w:r>
+        <w:rPr>
+          <w:lang w:val="en-GB"/>
+        </w:rPr>
+        <w:t>Id: Unique field which identify the record. (Primary key)</w:t>
+      </w:r>
+    </w:p>
+    <w:p>
+      <w:pPr>
+        <w:pStyle w:val="Listaszerbekezds"/>
+        <w:numPr>
+          <w:ilvl w:val="0"/>
+          <w:numId w:val="2"/>
+        </w:numPr>
+        <w:rPr>
+          <w:lang w:val="en-GB"/>
+        </w:rPr>
+      </w:pPr>
+      <w:r>
+        <w:rPr>
+          <w:lang w:val="en-GB"/>
+        </w:rPr>
+        <w:t>Place</w:t>
+      </w:r>
+      <w:r>
+        <w:rPr>
+          <w:lang w:val="en-GB"/>
+        </w:rPr>
+        <w:t>Id: The Id of the place. (Foreign key -&gt; Places table)</w:t>
+      </w:r>
+    </w:p>
+    <w:p>
+      <w:pPr>
+        <w:pStyle w:val="Listaszerbekezds"/>
+        <w:numPr>
+          <w:ilvl w:val="0"/>
+          <w:numId w:val="2"/>
+        </w:numPr>
+        <w:rPr>
+          <w:lang w:val="en-GB"/>
+        </w:rPr>
+      </w:pPr>
+      <w:r>
+        <w:rPr>
+          <w:lang w:val="en-GB"/>
+        </w:rPr>
+        <w:t>UserId: The Id of the user. (Foreign key -&gt; Users table)</w:t>
+      </w:r>
+    </w:p>
+    <w:p>
+      <w:pPr>
+        <w:pStyle w:val="Listaszerbekezds"/>
+        <w:numPr>
+          <w:ilvl w:val="0"/>
+          <w:numId w:val="2"/>
+        </w:numPr>
+        <w:rPr>
+          <w:lang w:val="en-GB"/>
+        </w:rPr>
+      </w:pPr>
+      <w:r>
+        <w:rPr>
+          <w:lang w:val="en-GB"/>
+        </w:rPr>
+        <w:t>Rank: The rank of the place from a user. (Integer)</w:t>
+      </w:r>
+    </w:p>
+    <w:p>
+      <w:pPr>
+        <w:pStyle w:val="Cmsor3"/>
+        <w:rPr>
+          <w:lang w:val="en-GB"/>
+        </w:rPr>
+      </w:pPr>
+      <w:r>
+        <w:rPr>
+          <w:lang w:val="en-GB"/>
+        </w:rPr>
+        <w:t>Users table</w:t>
+      </w:r>
+    </w:p>
+    <w:p>
+      <w:pPr>
+        <w:rPr>
+          <w:lang w:val="en-GB"/>
+        </w:rPr>
+      </w:pPr>
+      <w:r>
+        <w:rPr>
+          <w:lang w:val="en-GB"/>
+        </w:rPr>
+        <w:t>It stores the user’s data.</w:t>
+      </w:r>
+    </w:p>
+    <w:p>
+      <w:pPr>
+        <w:rPr>
+          <w:lang w:val="en-GB"/>
+        </w:rPr>
+      </w:pPr>
+      <w:r>
+        <w:rPr>
+          <w:lang w:val="en-GB"/>
+        </w:rPr>
+        <w:t>Fields:</w:t>
+      </w:r>
+    </w:p>
+    <w:p>
+      <w:pPr>
+        <w:pStyle w:val="Listaszerbekezds"/>
+        <w:numPr>
+          <w:ilvl w:val="0"/>
+          <w:numId w:val="2"/>
+        </w:numPr>
+        <w:rPr>
+          <w:lang w:val="en-GB"/>
+        </w:rPr>
+      </w:pPr>
+      <w:r>
+        <w:rPr>
+          <w:lang w:val="en-GB"/>
+        </w:rPr>
+        <w:t>User</w:t>
+      </w:r>
+      <w:r>
+        <w:rPr>
+          <w:lang w:val="en-GB"/>
+        </w:rPr>
+        <w:t>Id: Unique field which identify the user. (Primary key)</w:t>
+      </w:r>
+    </w:p>
+    <w:p>
+      <w:pPr>
+        <w:pStyle w:val="Listaszerbekezds"/>
+        <w:numPr>
+          <w:ilvl w:val="0"/>
+          <w:numId w:val="2"/>
+        </w:numPr>
+        <w:rPr>
+          <w:lang w:val="en-GB"/>
+        </w:rPr>
+      </w:pPr>
+      <w:r>
+        <w:rPr>
+          <w:lang w:val="en-GB"/>
+        </w:rPr>
+        <w:t>Name: The name of the user. (Char)</w:t>
+      </w:r>
+    </w:p>
+    <w:p>
+      <w:pPr>
+        <w:pStyle w:val="Listaszerbekezds"/>
+        <w:numPr>
+          <w:ilvl w:val="0"/>
+          <w:numId w:val="2"/>
+        </w:numPr>
+        <w:rPr>
+          <w:lang w:val="en-GB"/>
+        </w:rPr>
+      </w:pPr>
+      <w:r>
+        <w:rPr>
+          <w:lang w:val="en-GB"/>
+        </w:rPr>
+        <w:t>Password: The password for the user account. (Hash)</w:t>
+      </w:r>
+    </w:p>
+    <w:p>
+      <w:pPr>
+        <w:pStyle w:val="Cmsor3"/>
+        <w:rPr>
+          <w:lang w:val="en-GB"/>
+        </w:rPr>
+      </w:pPr>
+      <w:r>
+        <w:rPr>
+          <w:lang w:val="en-GB"/>
+        </w:rPr>
+        <w:t>Visits table</w:t>
+      </w:r>
+    </w:p>
+    <w:p>
+      <w:pPr>
+        <w:rPr>
+          <w:lang w:val="en-GB"/>
+        </w:rPr>
+      </w:pPr>
+      <w:r>
+        <w:rPr>
+          <w:lang w:val="en-GB"/>
+        </w:rPr>
+        <w:t>It stores the visits of the users.</w:t>
+      </w:r>
+    </w:p>
+    <w:p>
+      <w:pPr>
+        <w:rPr>
+          <w:lang w:val="en-GB"/>
+        </w:rPr>
+      </w:pPr>
+      <w:r>
+        <w:rPr>
+          <w:lang w:val="en-GB"/>
+        </w:rPr>
+        <w:t>Fields:</w:t>
+      </w:r>
+    </w:p>
+    <w:p>
+      <w:pPr>
+        <w:pStyle w:val="Listaszerbekezds"/>
+        <w:numPr>
+          <w:ilvl w:val="0"/>
+          <w:numId w:val="2"/>
+        </w:numPr>
+        <w:rPr>
+          <w:lang w:val="en-GB"/>
+        </w:rPr>
+      </w:pPr>
+      <w:r>
+        <w:rPr>
+          <w:lang w:val="en-GB"/>
+        </w:rPr>
+        <w:t>Id: Unique field which identify the visit. (Primary key)</w:t>
+      </w:r>
+    </w:p>
+    <w:p>
+      <w:pPr>
+        <w:pStyle w:val="Listaszerbekezds"/>
+        <w:numPr>
+          <w:ilvl w:val="0"/>
+          <w:numId w:val="2"/>
+        </w:numPr>
+        <w:rPr>
+          <w:lang w:val="en-GB"/>
+        </w:rPr>
+      </w:pPr>
+      <w:r>
+        <w:rPr>
+          <w:lang w:val="en-GB"/>
+        </w:rPr>
+        <w:t>User</w:t>
+      </w:r>
+      <w:r>
+        <w:rPr>
+          <w:lang w:val="en-GB"/>
+        </w:rPr>
+        <w:t>Id: The Id of the user. (Foreign key -&gt; Users table)</w:t>
+      </w:r>
+    </w:p>
+    <w:p>
+      <w:pPr>
+        <w:pStyle w:val="Listaszerbekezds"/>
+        <w:numPr>
+          <w:ilvl w:val="0"/>
+          <w:numId w:val="2"/>
+        </w:numPr>
+        <w:rPr>
+          <w:lang w:val="en-GB"/>
+        </w:rPr>
+      </w:pPr>
+      <w:r>
+        <w:rPr>
+          <w:lang w:val="en-GB"/>
+        </w:rPr>
+        <w:t>PlaceId: The Id of the place. (Foreign key -&gt; Places table)</w:t>
+      </w:r>
+    </w:p>
+    <w:p>
+      <w:pPr>
+        <w:pStyle w:val="Listaszerbekezds"/>
+        <w:numPr>
+          <w:ilvl w:val="0"/>
+          <w:numId w:val="2"/>
+        </w:numPr>
+        <w:rPr>
+          <w:lang w:val="en-GB"/>
+        </w:rPr>
+      </w:pPr>
+      <w:r>
+        <w:rPr>
+          <w:lang w:val="en-GB"/>
+        </w:rPr>
+        <w:t>Date: Date of the visit. (Date)</w:t>
+      </w:r>
+    </w:p>
+    <w:p>
+      <w:pPr>
+        <w:pStyle w:val="Cmsor3"/>
+        <w:rPr>
+          <w:lang w:val="en-GB"/>
+        </w:rPr>
+      </w:pPr>
+      <w:r>
+        <w:rPr>
+          <w:lang w:val="en-GB"/>
+        </w:rPr>
+        <w:t>Categories table</w:t>
+      </w:r>
+    </w:p>
+    <w:p>
+      <w:pPr>
+        <w:rPr>
+          <w:lang w:val="en-GB"/>
+        </w:rPr>
+      </w:pPr>
+      <w:r>
+        <w:rPr>
+          <w:lang w:val="en-GB"/>
+        </w:rPr>
+        <w:t>It stores the details of the categories.</w:t>
+      </w:r>
+    </w:p>
+    <w:p>
+      <w:pPr>
+        <w:rPr>
+          <w:lang w:val="en-GB"/>
+        </w:rPr>
+      </w:pPr>
+      <w:r>
+        <w:rPr>
+          <w:lang w:val="en-GB"/>
+        </w:rPr>
+        <w:lastRenderedPageBreak/>
+        <w:t>Fields:</w:t>
+      </w:r>
+    </w:p>
+    <w:p>
+      <w:pPr>
+        <w:pStyle w:val="Listaszerbekezds"/>
+        <w:numPr>
+          <w:ilvl w:val="0"/>
+          <w:numId w:val="2"/>
+        </w:numPr>
+        <w:rPr>
+          <w:lang w:val="en-GB"/>
+        </w:rPr>
+      </w:pPr>
+      <w:r>
+        <w:rPr>
+          <w:lang w:val="en-GB"/>
+        </w:rPr>
+        <w:t>CategoryId: Unique field which identify the category. (Primary key)</w:t>
+      </w:r>
+    </w:p>
+    <w:p>
+      <w:pPr>
+        <w:pStyle w:val="Listaszerbekezds"/>
+        <w:numPr>
+          <w:ilvl w:val="0"/>
+          <w:numId w:val="2"/>
+        </w:numPr>
+        <w:rPr>
+          <w:lang w:val="en-GB"/>
+        </w:rPr>
+      </w:pPr>
+      <w:r>
+        <w:rPr>
+          <w:lang w:val="en-GB"/>
+        </w:rPr>
+        <w:t>Name: The name of the category. (Char)</w:t>
+      </w:r>
+    </w:p>
+    <w:p>
+      <w:pPr>
+        <w:pStyle w:val="Cmsor3"/>
+        <w:rPr>
+          <w:lang w:val="en-GB"/>
+        </w:rPr>
+      </w:pPr>
+      <w:r>
+        <w:rPr>
+          <w:lang w:val="en-GB"/>
+        </w:rPr>
+        <w:t>Titles table</w:t>
+      </w:r>
+    </w:p>
+    <w:p>
+      <w:pPr>
+        <w:rPr>
+          <w:lang w:val="en-GB"/>
+        </w:rPr>
+      </w:pPr>
+      <w:r>
+        <w:rPr>
+          <w:lang w:val="en-GB"/>
+        </w:rPr>
+        <w:t xml:space="preserve">It stores the titles for each category. </w:t>
+      </w:r>
+    </w:p>
+    <w:p>
+      <w:pPr>
+        <w:rPr>
+          <w:lang w:val="en-GB"/>
+        </w:rPr>
+      </w:pPr>
+      <w:r>
+        <w:rPr>
+          <w:lang w:val="en-GB"/>
+        </w:rPr>
+        <w:t>Fields:</w:t>
+      </w:r>
+    </w:p>
+    <w:p>
+      <w:pPr>
+        <w:pStyle w:val="Listaszerbekezds"/>
+        <w:numPr>
+          <w:ilvl w:val="0"/>
+          <w:numId w:val="2"/>
+        </w:numPr>
+        <w:rPr>
+          <w:lang w:val="en-GB"/>
+        </w:rPr>
+      </w:pPr>
+      <w:r>
+        <w:rPr>
+          <w:lang w:val="en-GB"/>
+        </w:rPr>
+        <w:t>CategoryId: Identify the category. (Primary key -&gt; Categories table)</w:t>
+      </w:r>
+    </w:p>
+    <w:p>
+      <w:pPr>
+        <w:pStyle w:val="Listaszerbekezds"/>
+        <w:numPr>
+          <w:ilvl w:val="0"/>
+          <w:numId w:val="2"/>
+        </w:numPr>
+        <w:rPr>
+          <w:lang w:val="en-GB"/>
+        </w:rPr>
+      </w:pPr>
+      <w:r>
+        <w:rPr>
+          <w:lang w:val="en-GB"/>
+        </w:rPr>
+        <w:t>Level: The level of the title. (Integer, 1-3)</w:t>
+      </w:r>
+    </w:p>
+    <w:p>
+      <w:pPr>
+        <w:pStyle w:val="Listaszerbekezds"/>
+        <w:numPr>
+          <w:ilvl w:val="1"/>
+          <w:numId w:val="2"/>
+        </w:numPr>
+        <w:rPr>
+          <w:lang w:val="en-GB"/>
+        </w:rPr>
+      </w:pPr>
+      <w:r>
+        <w:rPr>
+          <w:lang w:val="en-GB"/>
+        </w:rPr>
+        <w:t>1: Gold title</w:t>
+      </w:r>
+    </w:p>
+    <w:p>
+      <w:pPr>
+        <w:pStyle w:val="Listaszerbekezds"/>
+        <w:numPr>
+          <w:ilvl w:val="1"/>
+          <w:numId w:val="2"/>
+        </w:numPr>
+        <w:rPr>
+          <w:lang w:val="en-GB"/>
+        </w:rPr>
+      </w:pPr>
+      <w:r>
+        <w:rPr>
+          <w:lang w:val="en-GB"/>
+        </w:rPr>
+        <w:t>2: Silver title</w:t>
+      </w:r>
+    </w:p>
+    <w:p>
+      <w:pPr>
+        <w:pStyle w:val="Listaszerbekezds"/>
+        <w:numPr>
+          <w:ilvl w:val="1"/>
+          <w:numId w:val="2"/>
+        </w:numPr>
+        <w:rPr>
+          <w:lang w:val="en-GB"/>
+        </w:rPr>
+      </w:pPr>
+      <w:r>
+        <w:rPr>
+          <w:lang w:val="en-GB"/>
+        </w:rPr>
+        <w:t>3: Bronze title</w:t>
+      </w:r>
+    </w:p>
+    <w:p>
+      <w:pPr>
+        <w:pStyle w:val="Listaszerbekezds"/>
+        <w:numPr>
+          <w:ilvl w:val="0"/>
+          <w:numId w:val="2"/>
+        </w:numPr>
+        <w:rPr>
+          <w:lang w:val="en-GB"/>
+        </w:rPr>
+      </w:pPr>
+      <w:r>
+        <w:rPr>
+          <w:lang w:val="en-GB"/>
+        </w:rPr>
+        <w:t>Title: The title with words. (Char)</w:t>
+      </w:r>
+    </w:p>
+    <w:p>
+      <w:pPr>
+        <w:pStyle w:val="Cmsor2"/>
+        <w:rPr>
+          <w:lang w:val="en-GB"/>
+        </w:rPr>
+      </w:pPr>
+      <w:r>
+        <w:rPr>
+          <w:lang w:val="en-GB"/>
+        </w:rPr>
+        <w:t>Android application side</w:t>
+      </w:r>
+    </w:p>
+    <w:p>
+      <w:pPr>
+        <w:rPr>
+          <w:lang w:val="en-GB"/>
+        </w:rPr>
+      </w:pPr>
+      <w:r>
+        <w:rPr>
+          <w:lang w:val="en-GB"/>
+        </w:rPr>
+        <w:t>The application stores some data because it wants to work without Wi-Fi too. It uses SQL database.</w:t>
+      </w:r>
+    </w:p>
+    <w:p>
+      <w:pPr>
+        <w:pStyle w:val="Cmsor3"/>
+        <w:rPr>
+          <w:lang w:val="en-GB"/>
+        </w:rPr>
+      </w:pPr>
+      <w:r>
+        <w:rPr>
+          <w:lang w:val="en-GB"/>
+        </w:rPr>
+        <w:t>Places table</w:t>
+      </w:r>
+    </w:p>
+    <w:p>
+      <w:pPr>
+        <w:rPr>
+          <w:lang w:val="en-GB"/>
+        </w:rPr>
+      </w:pPr>
+      <w:r>
+        <w:rPr>
+          <w:lang w:val="en-GB"/>
+        </w:rPr>
+        <w:t>It’s like the server’s places table. Save the places to make markers even the application can’t connect to the server.</w:t>
+      </w:r>
+    </w:p>
+    <w:p>
+      <w:pPr>
+        <w:pStyle w:val="Cmsor3"/>
+        <w:rPr>
+          <w:lang w:val="en-GB"/>
+        </w:rPr>
+      </w:pPr>
+      <w:r>
+        <w:rPr>
+          <w:lang w:val="en-GB"/>
+        </w:rPr>
+        <w:t>Ranks table</w:t>
+      </w:r>
+    </w:p>
+    <w:p>
+      <w:pPr>
+        <w:rPr>
+          <w:lang w:val="en-GB"/>
+        </w:rPr>
+      </w:pPr>
+      <w:r>
+        <w:rPr>
+          <w:lang w:val="en-GB"/>
+        </w:rPr>
+        <w:t xml:space="preserve">The application saves the user’s ranks. It stores these </w:t>
+      </w:r>
+      <w:r>
+        <w:rPr>
+          <w:lang w:val="en-GB"/>
+        </w:rPr>
+        <w:t>records</w:t>
+      </w:r>
+      <w:r>
+        <w:rPr>
+          <w:lang w:val="en-GB"/>
+        </w:rPr>
+        <w:t xml:space="preserve"> until the application sends to the server. If it is empty, it means every </w:t>
+      </w:r>
+      <w:r>
+        <w:rPr>
+          <w:lang w:val="en-GB"/>
+        </w:rPr>
+        <w:t>rank</w:t>
+      </w:r>
+      <w:r>
+        <w:rPr>
+          <w:lang w:val="en-GB"/>
+        </w:rPr>
+        <w:t xml:space="preserve"> has been uploaded.</w:t>
+      </w:r>
+    </w:p>
+    <w:p>
+      <w:pPr>
+        <w:rPr>
+          <w:lang w:val="en-GB"/>
+        </w:rPr>
+      </w:pPr>
+      <w:r>
+        <w:rPr>
+          <w:lang w:val="en-GB"/>
+        </w:rPr>
+        <w:t xml:space="preserve">The table is like the server side </w:t>
+      </w:r>
+      <w:r>
+        <w:rPr>
+          <w:lang w:val="en-GB"/>
+        </w:rPr>
+        <w:t xml:space="preserve">table </w:t>
+      </w:r>
+      <w:r>
+        <w:rPr>
+          <w:lang w:val="en-GB"/>
+        </w:rPr>
+        <w:t xml:space="preserve">but there isn’t User Id field. </w:t>
+      </w:r>
+      <w:r>
+        <w:rPr>
+          <w:lang w:val="en-GB"/>
+        </w:rPr>
+        <w:t>The server will add it</w:t>
+      </w:r>
+      <w:r>
+        <w:rPr>
+          <w:lang w:val="en-GB"/>
+        </w:rPr>
+        <w:t>.</w:t>
+      </w:r>
+    </w:p>
+    <w:p>
+      <w:pPr>
+        <w:pStyle w:val="Cmsor3"/>
+        <w:rPr>
+          <w:lang w:val="en-GB"/>
+        </w:rPr>
+      </w:pPr>
+      <w:r>
+        <w:rPr>
+          <w:lang w:val="en-GB"/>
+        </w:rPr>
+        <w:t>Visits table</w:t>
+      </w:r>
+    </w:p>
+    <w:p>
+      <w:pPr>
+        <w:rPr>
+          <w:lang w:val="en-GB"/>
+        </w:rPr>
+      </w:pPr>
+      <w:r>
+        <w:rPr>
+          <w:lang w:val="en-GB"/>
+        </w:rPr>
+        <w:t xml:space="preserve">I’s familiar with the Ranks table. It stores the user’s visits until the application upload to the server. If it is empty, it means the server knows about every </w:t>
+      </w:r>
+      <w:r>
+        <w:rPr>
+          <w:lang w:val="en-GB"/>
+        </w:rPr>
+        <w:t>visit</w:t>
+      </w:r>
+      <w:r>
+        <w:rPr>
+          <w:lang w:val="en-GB"/>
+        </w:rPr>
+        <w:t>.</w:t>
+      </w:r>
+    </w:p>
+    <w:p>
+      <w:pPr>
+        <w:rPr>
+          <w:lang w:val="en-GB"/>
+        </w:rPr>
+      </w:pPr>
+      <w:r>
+        <w:rPr>
+          <w:lang w:val="en-GB"/>
+        </w:rPr>
+        <w:t>The table is like the server side</w:t>
+      </w:r>
+      <w:r>
+        <w:rPr>
+          <w:lang w:val="en-GB"/>
+        </w:rPr>
+        <w:t xml:space="preserve"> table</w:t>
+      </w:r>
+      <w:r>
+        <w:rPr>
+          <w:lang w:val="en-GB"/>
+        </w:rPr>
+        <w:t xml:space="preserve"> but there isn’t User Id field. The server will add it.</w:t>
+      </w:r>
+    </w:p>
+    <w:p>
+      <w:pPr>
+        <w:pStyle w:val="Cmsor3"/>
+        <w:rPr>
+          <w:lang w:val="en-GB"/>
+        </w:rPr>
+      </w:pPr>
+      <w:r>
+        <w:rPr>
+          <w:lang w:val="en-GB"/>
+        </w:rPr>
+        <w:t>Details table</w:t>
+      </w:r>
+    </w:p>
+    <w:p>
+      <w:pPr>
+        <w:rPr>
+          <w:lang w:val="en-GB"/>
+        </w:rPr>
+      </w:pPr>
+      <w:r>
+        <w:rPr>
+          <w:lang w:val="en-GB"/>
+        </w:rPr>
+        <w:t xml:space="preserve">The application </w:t>
+      </w:r>
+      <w:r>
+        <w:rPr>
+          <w:lang w:val="en-GB"/>
+        </w:rPr>
+        <w:t>doesn’t</w:t>
+      </w:r>
+      <w:r>
+        <w:rPr>
+          <w:lang w:val="en-GB"/>
+        </w:rPr>
+        <w:t xml:space="preserve"> want to store all of the visits but it has to know the number </w:t>
+      </w:r>
+      <w:r>
+        <w:rPr>
+          <w:lang w:val="en-GB"/>
+        </w:rPr>
+        <w:t>of the visits in each category</w:t>
+      </w:r>
+      <w:bookmarkStart w:id="19" w:name="_GoBack"/>
+      <w:bookmarkEnd w:id="19"/>
+      <w:r>
+        <w:rPr>
+          <w:lang w:val="en-GB"/>
+        </w:rPr>
+        <w:t>.</w:t>
+      </w:r>
+    </w:p>
+    <w:p>
+      <w:pPr>
+        <w:rPr>
+          <w:lang w:val="en-GB"/>
+        </w:rPr>
+      </w:pPr>
+      <w:r>
+        <w:rPr>
+          <w:lang w:val="en-GB"/>
+        </w:rPr>
+        <w:t>Fields:</w:t>
+      </w:r>
+    </w:p>
+    <w:p>
+      <w:pPr>
+        <w:pStyle w:val="Listaszerbekezds"/>
+        <w:numPr>
+          <w:ilvl w:val="0"/>
+          <w:numId w:val="2"/>
+        </w:numPr>
+        <w:rPr>
+          <w:lang w:val="en-GB"/>
+        </w:rPr>
+      </w:pPr>
+      <w:r>
+        <w:rPr>
+          <w:lang w:val="en-GB"/>
+        </w:rPr>
+        <w:t>CategoryId: Unique field which identify the category. (Primary key)</w:t>
+      </w:r>
+    </w:p>
+    <w:p>
+      <w:pPr>
+        <w:pStyle w:val="Listaszerbekezds"/>
+        <w:numPr>
+          <w:ilvl w:val="0"/>
+          <w:numId w:val="2"/>
+        </w:numPr>
+        <w:rPr>
+          <w:lang w:val="en-GB"/>
+        </w:rPr>
+      </w:pPr>
+      <w:r>
+        <w:rPr>
+          <w:lang w:val="en-GB"/>
+        </w:rPr>
+        <w:t>Visits: The number of the user’s visits in the category. (Integer)</w:t>
+      </w:r>
+    </w:p>
+    <w:p>
+      <w:pPr>
+        <w:pStyle w:val="Cmsor3"/>
+        <w:rPr>
+          <w:lang w:val="en-GB"/>
+        </w:rPr>
+      </w:pPr>
+      <w:r>
+        <w:rPr>
+          <w:lang w:val="en-GB"/>
+        </w:rPr>
+        <w:t>Titles table</w:t>
+      </w:r>
+    </w:p>
+    <w:p>
+      <w:pPr>
+        <w:rPr>
+          <w:lang w:val="en-GB"/>
+        </w:rPr>
+      </w:pPr>
+      <w:r>
+        <w:rPr>
+          <w:lang w:val="en-GB"/>
+        </w:rPr>
+        <w:t>The application store the data to show the right title.</w:t>
+      </w:r>
+    </w:p>
+    <w:p>
+      <w:pPr>
+        <w:rPr>
+          <w:lang w:val="en-GB"/>
+        </w:rPr>
+      </w:pPr>
+      <w:r>
+        <w:rPr>
+          <w:lang w:val="en-GB"/>
+        </w:rPr>
+        <w:t>The table is like the server side table.</w:t>
+      </w:r>
+    </w:p>
+    <w:p>
+      <w:pPr>
+        <w:pStyle w:val="Cmsor3"/>
+        <w:rPr>
+          <w:lang w:val="en-GB"/>
+        </w:rPr>
+      </w:pPr>
+      <w:r>
+        <w:rPr>
+          <w:lang w:val="en-GB"/>
+        </w:rPr>
+        <w:t>Categories table</w:t>
+      </w:r>
+    </w:p>
+    <w:p>
+      <w:pPr>
+        <w:rPr>
+          <w:lang w:val="en-GB"/>
+        </w:rPr>
+      </w:pPr>
+      <w:r>
+        <w:rPr>
+          <w:lang w:val="en-GB"/>
+        </w:rPr>
+        <w:t>It stores the categories</w:t>
+      </w:r>
+      <w:r>
+        <w:rPr>
+          <w:lang w:val="en-GB"/>
+        </w:rPr>
+        <w:t>.</w:t>
+      </w:r>
+    </w:p>
+    <w:p>
+      <w:pPr>
+        <w:rPr>
+          <w:lang w:val="en-GB"/>
+        </w:rPr>
+      </w:pPr>
+      <w:r>
+        <w:rPr>
+          <w:lang w:val="en-GB"/>
+        </w:rPr>
+        <w:t>The table is like the server side table.</w:t>
+      </w:r>
       <w:r>
         <w:rPr>
           <w:lang w:val="en-GB"/>
@@ -2328,7 +4404,7 @@
           <w:lang w:val="en-GB"/>
         </w:rPr>
       </w:pPr>
-      <w:bookmarkStart w:id="16" w:name="_Toc467666500"/>
+      <w:bookmarkStart w:id="20" w:name="_Toc468019305"/>
       <w:r>
         <w:rPr>
           <w:lang w:val="en-GB"/>
@@ -2336,59 +4412,782 @@
         <w:lastRenderedPageBreak/>
         <w:t>Backend</w:t>
       </w:r>
-      <w:bookmarkEnd w:id="16"/>
-    </w:p>
-    <w:p>
-      <w:pPr>
-        <w:rPr>
-          <w:lang w:val="en-GB"/>
-        </w:rPr>
-      </w:pPr>
-      <w:r>
-        <w:rPr>
-          <w:lang w:val="en-GB"/>
-        </w:rPr>
+      <w:bookmarkEnd w:id="20"/>
+    </w:p>
+    <w:p>
+      <w:pPr>
+        <w:pStyle w:val="Cmsor2"/>
+        <w:rPr>
+          <w:lang w:val="en-GB"/>
+        </w:rPr>
+      </w:pPr>
+      <w:r>
+        <w:rPr>
+          <w:lang w:val="en-GB"/>
+        </w:rPr>
+        <w:t xml:space="preserve">Download </w:t>
+      </w:r>
+      <w:r>
+        <w:rPr>
+          <w:lang w:val="en-GB"/>
+        </w:rPr>
+        <w:t xml:space="preserve">the </w:t>
+      </w:r>
+      <w:r>
+        <w:rPr>
+          <w:lang w:val="en-GB"/>
+        </w:rPr>
+        <w:t>locations</w:t>
+      </w:r>
+    </w:p>
+    <w:p>
+      <w:pPr>
+        <w:pStyle w:val="Listaszerbekezds"/>
+        <w:numPr>
+          <w:ilvl w:val="0"/>
+          <w:numId w:val="2"/>
+        </w:numPr>
+        <w:rPr>
+          <w:lang w:val="en-GB"/>
+        </w:rPr>
+      </w:pPr>
+      <w:r>
+        <w:rPr>
+          <w:lang w:val="en-GB"/>
+        </w:rPr>
+        <w:t>Path: /locations</w:t>
+      </w:r>
+    </w:p>
+    <w:p>
+      <w:pPr>
+        <w:pStyle w:val="Listaszerbekezds"/>
+        <w:numPr>
+          <w:ilvl w:val="0"/>
+          <w:numId w:val="2"/>
+        </w:numPr>
+        <w:rPr>
+          <w:lang w:val="en-GB"/>
+        </w:rPr>
+      </w:pPr>
+      <w:r>
+        <w:rPr>
+          <w:lang w:val="en-GB"/>
+        </w:rPr>
+        <w:t>Method: GET</w:t>
+      </w:r>
+    </w:p>
+    <w:p>
+      <w:pPr>
+        <w:pStyle w:val="Listaszerbekezds"/>
+        <w:numPr>
+          <w:ilvl w:val="0"/>
+          <w:numId w:val="2"/>
+        </w:numPr>
+        <w:rPr>
+          <w:lang w:val="en-GB"/>
+        </w:rPr>
+      </w:pPr>
+      <w:r>
+        <w:rPr>
+          <w:lang w:val="en-GB"/>
+        </w:rPr>
+        <w:t>Response body: The list of the places in JSON format.</w:t>
+      </w:r>
+    </w:p>
+    <w:p>
+      <w:pPr>
+        <w:pStyle w:val="Listaszerbekezds"/>
+        <w:numPr>
+          <w:ilvl w:val="1"/>
+          <w:numId w:val="2"/>
+        </w:numPr>
+        <w:rPr>
+          <w:lang w:val="en-GB"/>
+        </w:rPr>
+      </w:pPr>
+      <w:r>
+        <w:rPr>
+          <w:lang w:val="en-GB"/>
+        </w:rPr>
+        <w:t>Keys: Id, Name, Address, Latitude, Longitude, Category, Phone, Web, Rate</w:t>
+      </w:r>
+    </w:p>
+    <w:p>
+      <w:pPr>
+        <w:pStyle w:val="Cmsor2"/>
+        <w:rPr>
+          <w:lang w:val="en-GB"/>
+        </w:rPr>
+      </w:pPr>
+      <w:r>
+        <w:rPr>
+          <w:lang w:val="en-GB"/>
+        </w:rPr>
+        <w:t>Add</w:t>
+      </w:r>
+      <w:r>
+        <w:rPr>
+          <w:lang w:val="en-GB"/>
+        </w:rPr>
+        <w:t xml:space="preserve"> a</w:t>
+      </w:r>
+      <w:r>
+        <w:rPr>
+          <w:lang w:val="en-GB"/>
+        </w:rPr>
+        <w:t xml:space="preserve"> location</w:t>
+      </w:r>
+    </w:p>
+    <w:p>
+      <w:pPr>
+        <w:pStyle w:val="Listaszerbekezds"/>
+        <w:numPr>
+          <w:ilvl w:val="0"/>
+          <w:numId w:val="2"/>
+        </w:numPr>
+        <w:rPr>
+          <w:lang w:val="en-GB"/>
+        </w:rPr>
+      </w:pPr>
+      <w:r>
+        <w:rPr>
+          <w:lang w:val="en-GB"/>
+        </w:rPr>
+        <w:t>Path: /</w:t>
+      </w:r>
+      <w:r>
+        <w:rPr>
+          <w:lang w:val="en-GB"/>
+        </w:rPr>
+        <w:t>locations</w:t>
+      </w:r>
+    </w:p>
+    <w:p>
+      <w:pPr>
+        <w:pStyle w:val="Listaszerbekezds"/>
+        <w:numPr>
+          <w:ilvl w:val="0"/>
+          <w:numId w:val="2"/>
+        </w:numPr>
+        <w:rPr>
+          <w:lang w:val="en-GB"/>
+        </w:rPr>
+      </w:pPr>
+      <w:r>
+        <w:rPr>
+          <w:lang w:val="en-GB"/>
+        </w:rPr>
+        <w:t>Method: POST</w:t>
+      </w:r>
+    </w:p>
+    <w:p>
+      <w:pPr>
+        <w:pStyle w:val="Listaszerbekezds"/>
+        <w:numPr>
+          <w:ilvl w:val="0"/>
+          <w:numId w:val="2"/>
+        </w:numPr>
+        <w:rPr>
+          <w:lang w:val="en-GB"/>
+        </w:rPr>
+      </w:pPr>
+      <w:r>
+        <w:rPr>
+          <w:lang w:val="en-GB"/>
+        </w:rPr>
+        <w:t>Request body: The details of a place in JSON format.</w:t>
+      </w:r>
+    </w:p>
+    <w:p>
+      <w:pPr>
+        <w:pStyle w:val="Listaszerbekezds"/>
+        <w:numPr>
+          <w:ilvl w:val="1"/>
+          <w:numId w:val="2"/>
+        </w:numPr>
+        <w:rPr>
+          <w:lang w:val="en-GB"/>
+        </w:rPr>
+      </w:pPr>
+      <w:r>
+        <w:rPr>
+          <w:lang w:val="en-GB"/>
+        </w:rPr>
+        <w:t>Keys: GoogleId</w:t>
+      </w:r>
+      <w:r>
+        <w:rPr>
+          <w:lang w:val="en-GB"/>
+        </w:rPr>
+        <w:t>, Name, Address, Latitude, Longitude, Category, Phone, Web</w:t>
+      </w:r>
+    </w:p>
+    <w:p>
+      <w:pPr>
+        <w:pStyle w:val="Listaszerbekezds"/>
+        <w:numPr>
+          <w:ilvl w:val="0"/>
+          <w:numId w:val="2"/>
+        </w:numPr>
+        <w:rPr>
+          <w:lang w:val="en-GB"/>
+        </w:rPr>
+      </w:pPr>
+      <w:r>
+        <w:rPr>
+          <w:lang w:val="en-GB"/>
+        </w:rPr>
+        <w:t>Response body: Information about the result.</w:t>
+      </w:r>
+    </w:p>
+    <w:p>
+      <w:pPr>
+        <w:pStyle w:val="Listaszerbekezds"/>
+        <w:numPr>
+          <w:ilvl w:val="1"/>
+          <w:numId w:val="2"/>
+        </w:numPr>
+        <w:rPr>
+          <w:lang w:val="en-GB"/>
+        </w:rPr>
+      </w:pPr>
+      <w:r>
+        <w:rPr>
+          <w:lang w:val="en-GB"/>
+        </w:rPr>
+        <w:t>Keys: Status?</w:t>
+      </w:r>
+    </w:p>
+    <w:p>
+      <w:pPr>
+        <w:pStyle w:val="Listaszerbekezds"/>
+        <w:numPr>
+          <w:ilvl w:val="1"/>
+          <w:numId w:val="2"/>
+        </w:numPr>
+        <w:rPr>
+          <w:lang w:val="en-GB"/>
+        </w:rPr>
+      </w:pPr>
+      <w:r>
+        <w:rPr>
+          <w:lang w:val="en-GB"/>
+        </w:rPr>
+        <w:t>Values: success, error</w:t>
+      </w:r>
+    </w:p>
+    <w:p>
+      <w:pPr>
+        <w:pStyle w:val="Cmsor2"/>
+        <w:rPr>
+          <w:lang w:val="en-GB"/>
+        </w:rPr>
+      </w:pPr>
+      <w:r>
+        <w:rPr>
+          <w:lang w:val="en-GB"/>
+        </w:rPr>
+        <w:t>Download the categories</w:t>
+      </w:r>
+    </w:p>
+    <w:p>
+      <w:pPr>
+        <w:pStyle w:val="Listaszerbekezds"/>
+        <w:numPr>
+          <w:ilvl w:val="0"/>
+          <w:numId w:val="2"/>
+        </w:numPr>
+        <w:rPr>
+          <w:lang w:val="en-GB"/>
+        </w:rPr>
+      </w:pPr>
+      <w:r>
+        <w:rPr>
+          <w:lang w:val="en-GB"/>
+        </w:rPr>
+        <w:t>Path: /categories</w:t>
+      </w:r>
+    </w:p>
+    <w:p>
+      <w:pPr>
+        <w:pStyle w:val="Listaszerbekezds"/>
+        <w:numPr>
+          <w:ilvl w:val="0"/>
+          <w:numId w:val="2"/>
+        </w:numPr>
+        <w:rPr>
+          <w:lang w:val="en-GB"/>
+        </w:rPr>
+      </w:pPr>
+      <w:r>
+        <w:rPr>
+          <w:lang w:val="en-GB"/>
+        </w:rPr>
+        <w:t>Method: GET</w:t>
+      </w:r>
+    </w:p>
+    <w:p>
+      <w:pPr>
+        <w:pStyle w:val="Listaszerbekezds"/>
+        <w:numPr>
+          <w:ilvl w:val="0"/>
+          <w:numId w:val="2"/>
+        </w:numPr>
+        <w:rPr>
+          <w:lang w:val="en-GB"/>
+        </w:rPr>
+      </w:pPr>
+      <w:r>
+        <w:rPr>
+          <w:lang w:val="en-GB"/>
+        </w:rPr>
+        <w:t>Response body: The list of the categories in JSON format.</w:t>
+      </w:r>
+    </w:p>
+    <w:p>
+      <w:pPr>
+        <w:pStyle w:val="Listaszerbekezds"/>
+        <w:numPr>
+          <w:ilvl w:val="1"/>
+          <w:numId w:val="2"/>
+        </w:numPr>
+        <w:rPr>
+          <w:lang w:val="en-GB"/>
+        </w:rPr>
+      </w:pPr>
+      <w:r>
+        <w:rPr>
+          <w:lang w:val="en-GB"/>
+        </w:rPr>
+        <w:t>Keys: CategoryId, Name</w:t>
+      </w:r>
+    </w:p>
+    <w:p>
+      <w:pPr>
+        <w:pStyle w:val="Cmsor2"/>
+        <w:rPr>
+          <w:lang w:val="en-GB"/>
+        </w:rPr>
+      </w:pPr>
+      <w:r>
+        <w:rPr>
+          <w:lang w:val="en-GB"/>
+        </w:rPr>
+        <w:t>Download the titles</w:t>
+      </w:r>
+    </w:p>
+    <w:p>
+      <w:pPr>
+        <w:pStyle w:val="Listaszerbekezds"/>
+        <w:numPr>
+          <w:ilvl w:val="0"/>
+          <w:numId w:val="2"/>
+        </w:numPr>
+        <w:rPr>
+          <w:lang w:val="en-GB"/>
+        </w:rPr>
+      </w:pPr>
+      <w:r>
+        <w:rPr>
+          <w:lang w:val="en-GB"/>
+        </w:rPr>
+        <w:t>Path: /titles</w:t>
+      </w:r>
+    </w:p>
+    <w:p>
+      <w:pPr>
+        <w:pStyle w:val="Listaszerbekezds"/>
+        <w:numPr>
+          <w:ilvl w:val="0"/>
+          <w:numId w:val="2"/>
+        </w:numPr>
+        <w:rPr>
+          <w:lang w:val="en-GB"/>
+        </w:rPr>
+      </w:pPr>
+      <w:r>
+        <w:rPr>
+          <w:lang w:val="en-GB"/>
+        </w:rPr>
+        <w:t>Method: GET</w:t>
+      </w:r>
+    </w:p>
+    <w:p>
+      <w:pPr>
+        <w:pStyle w:val="Listaszerbekezds"/>
+        <w:numPr>
+          <w:ilvl w:val="0"/>
+          <w:numId w:val="2"/>
+        </w:numPr>
+        <w:rPr>
+          <w:lang w:val="en-GB"/>
+        </w:rPr>
+      </w:pPr>
+      <w:r>
+        <w:rPr>
+          <w:lang w:val="en-GB"/>
+        </w:rPr>
+        <w:t>Response body: The list of the titles in JSON format.</w:t>
+      </w:r>
+    </w:p>
+    <w:p>
+      <w:pPr>
+        <w:pStyle w:val="Listaszerbekezds"/>
+        <w:numPr>
+          <w:ilvl w:val="1"/>
+          <w:numId w:val="2"/>
+        </w:numPr>
+        <w:rPr>
+          <w:lang w:val="en-GB"/>
+        </w:rPr>
+      </w:pPr>
+      <w:r>
+        <w:rPr>
+          <w:lang w:val="en-GB"/>
+        </w:rPr>
+        <w:t>Keys: CategoryId, Level, Title</w:t>
+      </w:r>
+    </w:p>
+    <w:p>
+      <w:pPr>
+        <w:pStyle w:val="Cmsor2"/>
+        <w:rPr>
+          <w:lang w:val="en-GB"/>
+        </w:rPr>
+      </w:pPr>
+      <w:r>
+        <w:rPr>
+          <w:lang w:val="en-GB"/>
+        </w:rPr>
+        <w:t>Download user’s details</w:t>
+      </w:r>
+    </w:p>
+    <w:p>
+      <w:pPr>
+        <w:pStyle w:val="Listaszerbekezds"/>
+        <w:numPr>
+          <w:ilvl w:val="0"/>
+          <w:numId w:val="2"/>
+        </w:numPr>
+        <w:rPr>
+          <w:lang w:val="en-GB"/>
+        </w:rPr>
+      </w:pPr>
+      <w:r>
+        <w:rPr>
+          <w:lang w:val="en-GB"/>
+        </w:rPr>
+        <w:t>Path: /visits/&lt;username&gt;</w:t>
+      </w:r>
+    </w:p>
+    <w:p>
+      <w:pPr>
+        <w:pStyle w:val="Listaszerbekezds"/>
+        <w:numPr>
+          <w:ilvl w:val="0"/>
+          <w:numId w:val="2"/>
+        </w:numPr>
+        <w:rPr>
+          <w:lang w:val="en-GB"/>
+        </w:rPr>
+      </w:pPr>
+      <w:r>
+        <w:rPr>
+          <w:lang w:val="en-GB"/>
+        </w:rPr>
+        <w:t>Method: GET</w:t>
+      </w:r>
+    </w:p>
+    <w:p>
+      <w:pPr>
+        <w:pStyle w:val="Listaszerbekezds"/>
+        <w:numPr>
+          <w:ilvl w:val="0"/>
+          <w:numId w:val="2"/>
+        </w:numPr>
+        <w:rPr>
+          <w:lang w:val="en-GB"/>
+        </w:rPr>
+      </w:pPr>
+      <w:r>
+        <w:rPr>
+          <w:lang w:val="en-GB"/>
+        </w:rPr>
+        <w:t>Response body: List with the number of</w:t>
+      </w:r>
+    </w:p>
+    <w:p>
+      <w:pPr>
+        <w:pStyle w:val="Listaszerbekezds"/>
+        <w:numPr>
+          <w:ilvl w:val="1"/>
+          <w:numId w:val="2"/>
+        </w:numPr>
+        <w:rPr>
+          <w:lang w:val="en-GB"/>
+        </w:rPr>
+      </w:pPr>
+      <w:r>
+        <w:rPr>
+          <w:lang w:val="en-GB"/>
+        </w:rPr>
+        <w:t>Keys: CategoryId, Visits</w:t>
+      </w:r>
+    </w:p>
+    <w:p>
+      <w:pPr>
+        <w:pStyle w:val="Cmsor2"/>
+        <w:rPr>
+          <w:lang w:val="en-GB"/>
+        </w:rPr>
+      </w:pPr>
+      <w:r>
+        <w:rPr>
+          <w:lang w:val="en-GB"/>
+        </w:rPr>
+        <w:t>Upload the visits</w:t>
+      </w:r>
+    </w:p>
+    <w:p>
+      <w:pPr>
+        <w:pStyle w:val="Listaszerbekezds"/>
+        <w:numPr>
+          <w:ilvl w:val="0"/>
+          <w:numId w:val="2"/>
+        </w:numPr>
+        <w:rPr>
+          <w:lang w:val="en-GB"/>
+        </w:rPr>
+      </w:pPr>
+      <w:r>
+        <w:rPr>
+          <w:lang w:val="en-GB"/>
+        </w:rPr>
+        <w:t>Path: /visits</w:t>
+      </w:r>
+    </w:p>
+    <w:p>
+      <w:pPr>
+        <w:pStyle w:val="Listaszerbekezds"/>
+        <w:numPr>
+          <w:ilvl w:val="0"/>
+          <w:numId w:val="2"/>
+        </w:numPr>
+        <w:rPr>
+          <w:lang w:val="en-GB"/>
+        </w:rPr>
+      </w:pPr>
+      <w:r>
+        <w:rPr>
+          <w:lang w:val="en-GB"/>
+        </w:rPr>
+        <w:t>Method: POST</w:t>
+      </w:r>
+    </w:p>
+    <w:p>
+      <w:pPr>
+        <w:pStyle w:val="Listaszerbekezds"/>
+        <w:numPr>
+          <w:ilvl w:val="0"/>
+          <w:numId w:val="2"/>
+        </w:numPr>
+        <w:rPr>
+          <w:lang w:val="en-GB"/>
+        </w:rPr>
+      </w:pPr>
+      <w:r>
+        <w:rPr>
+          <w:lang w:val="en-GB"/>
+        </w:rPr>
+        <w:t>Request body: The list of the visits in JSON format.</w:t>
+      </w:r>
+    </w:p>
+    <w:p>
+      <w:pPr>
+        <w:pStyle w:val="Listaszerbekezds"/>
+        <w:numPr>
+          <w:ilvl w:val="1"/>
+          <w:numId w:val="2"/>
+        </w:numPr>
+        <w:rPr>
+          <w:lang w:val="en-GB"/>
+        </w:rPr>
+      </w:pPr>
+      <w:r>
+        <w:rPr>
+          <w:lang w:val="en-GB"/>
+        </w:rPr>
+        <w:t>Keys: PlaceId, Date</w:t>
+      </w:r>
+    </w:p>
+    <w:p>
+      <w:pPr>
+        <w:pStyle w:val="Listaszerbekezds"/>
+        <w:numPr>
+          <w:ilvl w:val="0"/>
+          <w:numId w:val="2"/>
+        </w:numPr>
+        <w:rPr>
+          <w:lang w:val="en-GB"/>
+        </w:rPr>
+      </w:pPr>
+      <w:r>
+        <w:rPr>
+          <w:lang w:val="en-GB"/>
+        </w:rPr>
+        <w:t>Response body: Information about the result.</w:t>
+      </w:r>
+    </w:p>
+    <w:p>
+      <w:pPr>
+        <w:pStyle w:val="Listaszerbekezds"/>
+        <w:numPr>
+          <w:ilvl w:val="1"/>
+          <w:numId w:val="2"/>
+        </w:numPr>
+        <w:rPr>
+          <w:lang w:val="en-GB"/>
+        </w:rPr>
+      </w:pPr>
+      <w:r>
+        <w:rPr>
+          <w:lang w:val="en-GB"/>
+        </w:rPr>
+        <w:t>Keys: Status</w:t>
+      </w:r>
+    </w:p>
+    <w:p>
+      <w:pPr>
+        <w:pStyle w:val="Listaszerbekezds"/>
+        <w:numPr>
+          <w:ilvl w:val="1"/>
+          <w:numId w:val="2"/>
+        </w:numPr>
+        <w:rPr>
+          <w:lang w:val="en-GB"/>
+        </w:rPr>
+      </w:pPr>
+      <w:r>
+        <w:rPr>
+          <w:lang w:val="en-GB"/>
+        </w:rPr>
+        <w:t>Values: success, error</w:t>
+      </w:r>
+    </w:p>
+    <w:p>
+      <w:pPr>
+        <w:pStyle w:val="Cmsor2"/>
+        <w:rPr>
+          <w:lang w:val="en-GB"/>
+        </w:rPr>
+      </w:pPr>
+      <w:r>
+        <w:rPr>
+          <w:lang w:val="en-GB"/>
+        </w:rPr>
+        <w:t>Rate a place</w:t>
+      </w:r>
+    </w:p>
+    <w:p>
+      <w:pPr>
+        <w:pStyle w:val="Listaszerbekezds"/>
+        <w:numPr>
+          <w:ilvl w:val="0"/>
+          <w:numId w:val="2"/>
+        </w:numPr>
+        <w:rPr>
+          <w:lang w:val="en-GB"/>
+        </w:rPr>
+      </w:pPr>
+      <w:r>
+        <w:rPr>
+          <w:lang w:val="en-GB"/>
+        </w:rPr>
+        <w:t>Path: /rate</w:t>
+      </w:r>
+    </w:p>
+    <w:p>
+      <w:pPr>
+        <w:pStyle w:val="Listaszerbekezds"/>
+        <w:numPr>
+          <w:ilvl w:val="0"/>
+          <w:numId w:val="2"/>
+        </w:numPr>
+        <w:rPr>
+          <w:lang w:val="en-GB"/>
+        </w:rPr>
+      </w:pPr>
+      <w:r>
+        <w:rPr>
+          <w:lang w:val="en-GB"/>
+        </w:rPr>
+        <w:t>Method: POST</w:t>
+      </w:r>
+    </w:p>
+    <w:p>
+      <w:pPr>
+        <w:pStyle w:val="Listaszerbekezds"/>
+        <w:numPr>
+          <w:ilvl w:val="0"/>
+          <w:numId w:val="2"/>
+        </w:numPr>
+        <w:rPr>
+          <w:lang w:val="en-GB"/>
+        </w:rPr>
+      </w:pPr>
+      <w:r>
+        <w:rPr>
+          <w:lang w:val="en-GB"/>
+        </w:rPr>
+        <w:t>Request body: The details about the rate.</w:t>
+      </w:r>
+    </w:p>
+    <w:p>
+      <w:pPr>
+        <w:pStyle w:val="Listaszerbekezds"/>
+        <w:numPr>
+          <w:ilvl w:val="1"/>
+          <w:numId w:val="2"/>
+        </w:numPr>
+        <w:rPr>
+          <w:lang w:val="en-GB"/>
+        </w:rPr>
+      </w:pPr>
+      <w:r>
+        <w:rPr>
+          <w:lang w:val="en-GB"/>
+        </w:rPr>
+        <w:t xml:space="preserve">Keys: </w:t>
+      </w:r>
+      <w:r>
+        <w:rPr>
+          <w:lang w:val="en-GB"/>
+        </w:rPr>
+        <w:t>PlaceId, Rank</w:t>
+      </w:r>
+    </w:p>
+    <w:p>
+      <w:pPr>
+        <w:rPr>
+          <w:lang w:val="en-GB"/>
+        </w:rPr>
+      </w:pPr>
+      <w:r>
+        <w:rPr>
+          <w:lang w:val="en-GB"/>
+        </w:rPr>
+        <w:lastRenderedPageBreak/>
         <w:br w:type="page"/>
       </w:r>
     </w:p>
     <w:p>
       <w:pPr>
-        <w:pStyle w:val="Cmsor1"/>
-        <w:rPr>
-          <w:lang w:val="en-GB"/>
-        </w:rPr>
-      </w:pPr>
-      <w:bookmarkStart w:id="17" w:name="_Toc467666501"/>
-      <w:r>
-        <w:rPr>
-          <w:lang w:val="en-GB"/>
-        </w:rPr>
-        <w:lastRenderedPageBreak/>
-        <w:t>Workload</w:t>
-      </w:r>
-      <w:bookmarkEnd w:id="17"/>
-    </w:p>
-    <w:p>
-      <w:pPr>
-        <w:rPr>
-          <w:lang w:val="en-GB"/>
-        </w:rPr>
-      </w:pPr>
-      <w:r>
-        <w:rPr>
-          <w:lang w:val="en-GB"/>
-        </w:rPr>
-        <w:br w:type="page"/>
-      </w:r>
-    </w:p>
-    <w:p>
-      <w:pPr>
-        <w:pStyle w:val="Cmsor1"/>
-        <w:rPr>
-          <w:lang w:val="en-GB"/>
-        </w:rPr>
-      </w:pPr>
-      <w:bookmarkStart w:id="18" w:name="_Toc467666502"/>
+        <w:pStyle w:val="Cmsor2"/>
+        <w:rPr>
+          <w:lang w:val="en-GB"/>
+        </w:rPr>
+      </w:pPr>
+      <w:bookmarkStart w:id="21" w:name="_Toc468019306"/>
       <w:r>
         <w:rPr>
           <w:lang w:val="en-GB"/>
@@ -2396,14 +5195,157 @@
         <w:lastRenderedPageBreak/>
         <w:t>Time planning</w:t>
       </w:r>
-      <w:bookmarkEnd w:id="18"/>
-    </w:p>
-    <w:p>
-      <w:pPr>
-        <w:rPr>
-          <w:lang w:val="en-GB"/>
-        </w:rPr>
-      </w:pPr>
+      <w:r>
+        <w:rPr>
+          <w:lang w:val="en-GB"/>
+        </w:rPr>
+        <w:t xml:space="preserve"> and workload</w:t>
+      </w:r>
+      <w:bookmarkEnd w:id="21"/>
+    </w:p>
+    <w:p>
+      <w:pPr>
+        <w:pStyle w:val="Listaszerbekezds"/>
+        <w:numPr>
+          <w:ilvl w:val="0"/>
+          <w:numId w:val="1"/>
+        </w:numPr>
+        <w:rPr>
+          <w:lang w:val="en-GB"/>
+        </w:rPr>
+      </w:pPr>
+      <w:r>
+        <w:rPr>
+          <w:lang w:val="en-GB"/>
+        </w:rPr>
+        <w:t>Create the planning document</w:t>
+      </w:r>
+    </w:p>
+    <w:p>
+      <w:pPr>
+        <w:pStyle w:val="Listaszerbekezds"/>
+        <w:numPr>
+          <w:ilvl w:val="0"/>
+          <w:numId w:val="1"/>
+        </w:numPr>
+        <w:rPr>
+          <w:lang w:val="en-GB"/>
+        </w:rPr>
+      </w:pPr>
+      <w:r>
+        <w:rPr>
+          <w:lang w:val="en-GB"/>
+        </w:rPr>
+        <w:t>Design the categories, the titles and the icons</w:t>
+      </w:r>
+    </w:p>
+    <w:p>
+      <w:pPr>
+        <w:pStyle w:val="Listaszerbekezds"/>
+        <w:numPr>
+          <w:ilvl w:val="0"/>
+          <w:numId w:val="1"/>
+        </w:numPr>
+        <w:rPr>
+          <w:lang w:val="en-GB"/>
+        </w:rPr>
+      </w:pPr>
+      <w:r>
+        <w:rPr>
+          <w:lang w:val="en-GB"/>
+        </w:rPr>
+        <w:t>Collect the places from Google</w:t>
+      </w:r>
+    </w:p>
+    <w:p>
+      <w:pPr>
+        <w:pStyle w:val="Listaszerbekezds"/>
+        <w:numPr>
+          <w:ilvl w:val="0"/>
+          <w:numId w:val="1"/>
+        </w:numPr>
+        <w:rPr>
+          <w:lang w:val="en-GB"/>
+        </w:rPr>
+      </w:pPr>
+      <w:r>
+        <w:rPr>
+          <w:lang w:val="en-GB"/>
+        </w:rPr>
+        <w:t>Create the core of the Android application (with unimplemented activities)</w:t>
+      </w:r>
+    </w:p>
+    <w:p>
+      <w:pPr>
+        <w:pStyle w:val="Listaszerbekezds"/>
+        <w:numPr>
+          <w:ilvl w:val="0"/>
+          <w:numId w:val="1"/>
+        </w:numPr>
+        <w:rPr>
+          <w:lang w:val="en-GB"/>
+        </w:rPr>
+      </w:pPr>
+      <w:r>
+        <w:rPr>
+          <w:lang w:val="en-GB"/>
+        </w:rPr>
+        <w:t>Create the search activity</w:t>
+      </w:r>
+    </w:p>
+    <w:p>
+      <w:pPr>
+        <w:pStyle w:val="Listaszerbekezds"/>
+        <w:numPr>
+          <w:ilvl w:val="0"/>
+          <w:numId w:val="1"/>
+        </w:numPr>
+        <w:rPr>
+          <w:lang w:val="en-GB"/>
+        </w:rPr>
+      </w:pPr>
+      <w:r>
+        <w:rPr>
+          <w:lang w:val="en-GB"/>
+        </w:rPr>
+        <w:t>Create the profile activity</w:t>
+      </w:r>
+    </w:p>
+    <w:p>
+      <w:pPr>
+        <w:pStyle w:val="Listaszerbekezds"/>
+        <w:numPr>
+          <w:ilvl w:val="0"/>
+          <w:numId w:val="1"/>
+        </w:numPr>
+        <w:rPr>
+          <w:lang w:val="en-GB"/>
+        </w:rPr>
+      </w:pPr>
+      <w:r>
+        <w:rPr>
+          <w:lang w:val="en-GB"/>
+        </w:rPr>
+        <w:t>Finish the main activity</w:t>
+      </w:r>
+    </w:p>
+    <w:p>
+      <w:pPr>
+        <w:pStyle w:val="Listaszerbekezds"/>
+        <w:numPr>
+          <w:ilvl w:val="0"/>
+          <w:numId w:val="1"/>
+        </w:numPr>
+        <w:rPr>
+          <w:lang w:val="en-GB"/>
+        </w:rPr>
+      </w:pPr>
+      <w:r>
+        <w:rPr>
+          <w:lang w:val="en-GB"/>
+        </w:rPr>
+        <w:t>Create the final document</w:t>
+      </w:r>
     </w:p>
     <w:sectPr>
       <w:pgSz w:w="11906" w:h="16838"/>
@@ -2413,6 +5355,241 @@
     </w:sectPr>
   </w:body>
 </w:document>
+</file>
+
+<file path=word/numbering.xml><?xml version="1.0" encoding="utf-8"?>
+<w:numbering xmlns:wpc="http://schemas.microsoft.com/office/word/2010/wordprocessingCanvas" xmlns:cx="http://schemas.microsoft.com/office/drawing/2014/chartex" xmlns:cx1="http://schemas.microsoft.com/office/drawing/2015/9/8/chartex" xmlns:cx2="http://schemas.microsoft.com/office/drawing/2015/10/21/chartex" xmlns:cx3="http://schemas.microsoft.com/office/drawing/2016/5/9/chartex" xmlns:cx4="http://schemas.microsoft.com/office/drawing/2016/5/10/chartex" xmlns:cx5="http://schemas.microsoft.com/office/drawing/2016/5/11/chartex" xmlns:mc="http://schemas.openxmlformats.org/markup-compatibility/2006" xmlns:o="urn:schemas-microsoft-com:office:office" xmlns:r="http://schemas.openxmlformats.org/officeDocument/2006/relationships" xmlns:m="http://schemas.openxmlformats.org/officeDocument/2006/math" xmlns:v="urn:schemas-microsoft-com:vml" xmlns:wp14="http://schemas.microsoft.com/office/word/2010/wordprocessingDrawing" xmlns:wp="http://schemas.openxmlformats.org/drawingml/2006/wordprocessingDrawing" xmlns:w10="urn:schemas-microsoft-com:office:word" xmlns:w="http://schemas.openxmlformats.org/wordprocessingml/2006/main" xmlns:w14="http://schemas.microsoft.com/office/word/2010/wordml" xmlns:w15="http://schemas.microsoft.com/office/word/2012/wordml" xmlns:w16se="http://schemas.microsoft.com/office/word/2015/wordml/symex" xmlns:wpg="http://schemas.microsoft.com/office/word/2010/wordprocessingGroup" xmlns:wpi="http://schemas.microsoft.com/office/word/2010/wordprocessingInk" xmlns:wne="http://schemas.microsoft.com/office/word/2006/wordml" xmlns:wps="http://schemas.microsoft.com/office/word/2010/wordprocessingShape" mc:Ignorable="w14 w15 w16se wp14">
+  <w:abstractNum w:abstractNumId="0" w15:restartNumberingAfterBreak="0">
+    <w:nsid w:val="0A7F4BEE"/>
+    <w:multiLevelType w:val="hybridMultilevel"/>
+    <w:tmpl w:val="7F3A6C02"/>
+    <w:lvl w:ilvl="0" w:tplc="0492D8DE">
+      <w:numFmt w:val="bullet"/>
+      <w:lvlText w:val=""/>
+      <w:lvlJc w:val="left"/>
+      <w:pPr>
+        <w:ind w:left="720" w:hanging="360"/>
+      </w:pPr>
+      <w:rPr>
+        <w:rFonts w:ascii="Symbol" w:eastAsiaTheme="minorHAnsi" w:hAnsi="Symbol" w:cstheme="minorBidi" w:hint="default"/>
+      </w:rPr>
+    </w:lvl>
+    <w:lvl w:ilvl="1" w:tplc="08090003">
+      <w:start w:val="1"/>
+      <w:numFmt w:val="bullet"/>
+      <w:lvlText w:val="o"/>
+      <w:lvlJc w:val="left"/>
+      <w:pPr>
+        <w:ind w:left="1440" w:hanging="360"/>
+      </w:pPr>
+      <w:rPr>
+        <w:rFonts w:ascii="Courier New" w:hAnsi="Courier New" w:cs="Courier New" w:hint="default"/>
+      </w:rPr>
+    </w:lvl>
+    <w:lvl w:ilvl="2" w:tplc="08090005" w:tentative="1">
+      <w:start w:val="1"/>
+      <w:numFmt w:val="bullet"/>
+      <w:lvlText w:val=""/>
+      <w:lvlJc w:val="left"/>
+      <w:pPr>
+        <w:ind w:left="2160" w:hanging="360"/>
+      </w:pPr>
+      <w:rPr>
+        <w:rFonts w:ascii="Wingdings" w:hAnsi="Wingdings" w:hint="default"/>
+      </w:rPr>
+    </w:lvl>
+    <w:lvl w:ilvl="3" w:tplc="08090001" w:tentative="1">
+      <w:start w:val="1"/>
+      <w:numFmt w:val="bullet"/>
+      <w:lvlText w:val=""/>
+      <w:lvlJc w:val="left"/>
+      <w:pPr>
+        <w:ind w:left="2880" w:hanging="360"/>
+      </w:pPr>
+      <w:rPr>
+        <w:rFonts w:ascii="Symbol" w:hAnsi="Symbol" w:hint="default"/>
+      </w:rPr>
+    </w:lvl>
+    <w:lvl w:ilvl="4" w:tplc="08090003" w:tentative="1">
+      <w:start w:val="1"/>
+      <w:numFmt w:val="bullet"/>
+      <w:lvlText w:val="o"/>
+      <w:lvlJc w:val="left"/>
+      <w:pPr>
+        <w:ind w:left="3600" w:hanging="360"/>
+      </w:pPr>
+      <w:rPr>
+        <w:rFonts w:ascii="Courier New" w:hAnsi="Courier New" w:cs="Courier New" w:hint="default"/>
+      </w:rPr>
+    </w:lvl>
+    <w:lvl w:ilvl="5" w:tplc="08090005" w:tentative="1">
+      <w:start w:val="1"/>
+      <w:numFmt w:val="bullet"/>
+      <w:lvlText w:val=""/>
+      <w:lvlJc w:val="left"/>
+      <w:pPr>
+        <w:ind w:left="4320" w:hanging="360"/>
+      </w:pPr>
+      <w:rPr>
+        <w:rFonts w:ascii="Wingdings" w:hAnsi="Wingdings" w:hint="default"/>
+      </w:rPr>
+    </w:lvl>
+    <w:lvl w:ilvl="6" w:tplc="08090001" w:tentative="1">
+      <w:start w:val="1"/>
+      <w:numFmt w:val="bullet"/>
+      <w:lvlText w:val=""/>
+      <w:lvlJc w:val="left"/>
+      <w:pPr>
+        <w:ind w:left="5040" w:hanging="360"/>
+      </w:pPr>
+      <w:rPr>
+        <w:rFonts w:ascii="Symbol" w:hAnsi="Symbol" w:hint="default"/>
+      </w:rPr>
+    </w:lvl>
+    <w:lvl w:ilvl="7" w:tplc="08090003" w:tentative="1">
+      <w:start w:val="1"/>
+      <w:numFmt w:val="bullet"/>
+      <w:lvlText w:val="o"/>
+      <w:lvlJc w:val="left"/>
+      <w:pPr>
+        <w:ind w:left="5760" w:hanging="360"/>
+      </w:pPr>
+      <w:rPr>
+        <w:rFonts w:ascii="Courier New" w:hAnsi="Courier New" w:cs="Courier New" w:hint="default"/>
+      </w:rPr>
+    </w:lvl>
+    <w:lvl w:ilvl="8" w:tplc="08090005" w:tentative="1">
+      <w:start w:val="1"/>
+      <w:numFmt w:val="bullet"/>
+      <w:lvlText w:val=""/>
+      <w:lvlJc w:val="left"/>
+      <w:pPr>
+        <w:ind w:left="6480" w:hanging="360"/>
+      </w:pPr>
+      <w:rPr>
+        <w:rFonts w:ascii="Wingdings" w:hAnsi="Wingdings" w:hint="default"/>
+      </w:rPr>
+    </w:lvl>
+  </w:abstractNum>
+  <w:abstractNum w:abstractNumId="1" w15:restartNumberingAfterBreak="0">
+    <w:nsid w:val="0C81542A"/>
+    <w:multiLevelType w:val="hybridMultilevel"/>
+    <w:tmpl w:val="20EC578A"/>
+    <w:lvl w:ilvl="0" w:tplc="0B1A58C6">
+      <w:numFmt w:val="bullet"/>
+      <w:lvlText w:val=""/>
+      <w:lvlJc w:val="left"/>
+      <w:pPr>
+        <w:ind w:left="720" w:hanging="360"/>
+      </w:pPr>
+      <w:rPr>
+        <w:rFonts w:ascii="Symbol" w:eastAsiaTheme="minorHAnsi" w:hAnsi="Symbol" w:cstheme="minorBidi" w:hint="default"/>
+      </w:rPr>
+    </w:lvl>
+    <w:lvl w:ilvl="1" w:tplc="08090003">
+      <w:start w:val="1"/>
+      <w:numFmt w:val="bullet"/>
+      <w:lvlText w:val="o"/>
+      <w:lvlJc w:val="left"/>
+      <w:pPr>
+        <w:ind w:left="1440" w:hanging="360"/>
+      </w:pPr>
+      <w:rPr>
+        <w:rFonts w:ascii="Courier New" w:hAnsi="Courier New" w:cs="Courier New" w:hint="default"/>
+      </w:rPr>
+    </w:lvl>
+    <w:lvl w:ilvl="2" w:tplc="08090005" w:tentative="1">
+      <w:start w:val="1"/>
+      <w:numFmt w:val="bullet"/>
+      <w:lvlText w:val=""/>
+      <w:lvlJc w:val="left"/>
+      <w:pPr>
+        <w:ind w:left="2160" w:hanging="360"/>
+      </w:pPr>
+      <w:rPr>
+        <w:rFonts w:ascii="Wingdings" w:hAnsi="Wingdings" w:hint="default"/>
+      </w:rPr>
+    </w:lvl>
+    <w:lvl w:ilvl="3" w:tplc="08090001" w:tentative="1">
+      <w:start w:val="1"/>
+      <w:numFmt w:val="bullet"/>
+      <w:lvlText w:val=""/>
+      <w:lvlJc w:val="left"/>
+      <w:pPr>
+        <w:ind w:left="2880" w:hanging="360"/>
+      </w:pPr>
+      <w:rPr>
+        <w:rFonts w:ascii="Symbol" w:hAnsi="Symbol" w:hint="default"/>
+      </w:rPr>
+    </w:lvl>
+    <w:lvl w:ilvl="4" w:tplc="08090003" w:tentative="1">
+      <w:start w:val="1"/>
+      <w:numFmt w:val="bullet"/>
+      <w:lvlText w:val="o"/>
+      <w:lvlJc w:val="left"/>
+      <w:pPr>
+        <w:ind w:left="3600" w:hanging="360"/>
+      </w:pPr>
+      <w:rPr>
+        <w:rFonts w:ascii="Courier New" w:hAnsi="Courier New" w:cs="Courier New" w:hint="default"/>
+      </w:rPr>
+    </w:lvl>
+    <w:lvl w:ilvl="5" w:tplc="08090005" w:tentative="1">
+      <w:start w:val="1"/>
+      <w:numFmt w:val="bullet"/>
+      <w:lvlText w:val=""/>
+      <w:lvlJc w:val="left"/>
+      <w:pPr>
+        <w:ind w:left="4320" w:hanging="360"/>
+      </w:pPr>
+      <w:rPr>
+        <w:rFonts w:ascii="Wingdings" w:hAnsi="Wingdings" w:hint="default"/>
+      </w:rPr>
+    </w:lvl>
+    <w:lvl w:ilvl="6" w:tplc="08090001" w:tentative="1">
+      <w:start w:val="1"/>
+      <w:numFmt w:val="bullet"/>
+      <w:lvlText w:val=""/>
+      <w:lvlJc w:val="left"/>
+      <w:pPr>
+        <w:ind w:left="5040" w:hanging="360"/>
+      </w:pPr>
+      <w:rPr>
+        <w:rFonts w:ascii="Symbol" w:hAnsi="Symbol" w:hint="default"/>
+      </w:rPr>
+    </w:lvl>
+    <w:lvl w:ilvl="7" w:tplc="08090003" w:tentative="1">
+      <w:start w:val="1"/>
+      <w:numFmt w:val="bullet"/>
+      <w:lvlText w:val="o"/>
+      <w:lvlJc w:val="left"/>
+      <w:pPr>
+        <w:ind w:left="5760" w:hanging="360"/>
+      </w:pPr>
+      <w:rPr>
+        <w:rFonts w:ascii="Courier New" w:hAnsi="Courier New" w:cs="Courier New" w:hint="default"/>
+      </w:rPr>
+    </w:lvl>
+    <w:lvl w:ilvl="8" w:tplc="08090005" w:tentative="1">
+      <w:start w:val="1"/>
+      <w:numFmt w:val="bullet"/>
+      <w:lvlText w:val=""/>
+      <w:lvlJc w:val="left"/>
+      <w:pPr>
+        <w:ind w:left="6480" w:hanging="360"/>
+      </w:pPr>
+      <w:rPr>
+        <w:rFonts w:ascii="Wingdings" w:hAnsi="Wingdings" w:hint="default"/>
+      </w:rPr>
+    </w:lvl>
+  </w:abstractNum>
+  <w:num w:numId="1">
+    <w:abstractNumId w:val="1"/>
+  </w:num>
+  <w:num w:numId="2">
+    <w:abstractNumId w:val="0"/>
+  </w:num>
+</w:numbering>
 </file>
 
 <file path=word/styles.xml><?xml version="1.0" encoding="utf-8"?>
@@ -2855,6 +6032,28 @@
       <w:szCs w:val="26"/>
     </w:rPr>
   </w:style>
+  <w:style w:type="paragraph" w:styleId="Cmsor3">
+    <w:name w:val="heading 3"/>
+    <w:basedOn w:val="Norml"/>
+    <w:next w:val="Norml"/>
+    <w:link w:val="Cmsor3Char"/>
+    <w:uiPriority w:val="9"/>
+    <w:unhideWhenUsed/>
+    <w:qFormat/>
+    <w:rsid w:val="00174923"/>
+    <w:pPr>
+      <w:keepNext/>
+      <w:keepLines/>
+      <w:spacing w:before="40" w:after="0"/>
+      <w:outlineLvl w:val="2"/>
+    </w:pPr>
+    <w:rPr>
+      <w:rFonts w:asciiTheme="majorHAnsi" w:eastAsiaTheme="majorEastAsia" w:hAnsiTheme="majorHAnsi" w:cstheme="majorBidi"/>
+      <w:color w:val="1F4D78" w:themeColor="accent1" w:themeShade="7F"/>
+      <w:sz w:val="24"/>
+      <w:szCs w:val="24"/>
+    </w:rPr>
+  </w:style>
   <w:style w:type="character" w:default="1" w:styleId="Bekezdsalapbettpusa">
     <w:name w:val="Default Paragraph Font"/>
     <w:uiPriority w:val="1"/>
@@ -2958,6 +6157,30 @@
     <w:rPr>
       <w:color w:val="0563C1" w:themeColor="hyperlink"/>
       <w:u w:val="single"/>
+    </w:rPr>
+  </w:style>
+  <w:style w:type="paragraph" w:styleId="Listaszerbekezds">
+    <w:name w:val="List Paragraph"/>
+    <w:basedOn w:val="Norml"/>
+    <w:uiPriority w:val="34"/>
+    <w:qFormat/>
+    <w:rsid w:val="002F2A54"/>
+    <w:pPr>
+      <w:ind w:left="720"/>
+      <w:contextualSpacing/>
+    </w:pPr>
+  </w:style>
+  <w:style w:type="character" w:customStyle="1" w:styleId="Cmsor3Char">
+    <w:name w:val="Címsor 3 Char"/>
+    <w:basedOn w:val="Bekezdsalapbettpusa"/>
+    <w:link w:val="Cmsor3"/>
+    <w:uiPriority w:val="9"/>
+    <w:rsid w:val="00174923"/>
+    <w:rPr>
+      <w:rFonts w:asciiTheme="majorHAnsi" w:eastAsiaTheme="majorEastAsia" w:hAnsiTheme="majorHAnsi" w:cstheme="majorBidi"/>
+      <w:color w:val="1F4D78" w:themeColor="accent1" w:themeShade="7F"/>
+      <w:sz w:val="24"/>
+      <w:szCs w:val="24"/>
     </w:rPr>
   </w:style>
 </w:styles>
@@ -3263,7 +6486,7 @@
 </file>
 
 <file path=customXml/itemProps1.xml><?xml version="1.0" encoding="utf-8"?>
-<ds:datastoreItem xmlns:ds="http://schemas.openxmlformats.org/officeDocument/2006/customXml" ds:itemID="{620A2F60-8F6A-427F-9BEA-79D43F5E687A}">
+<ds:datastoreItem xmlns:ds="http://schemas.openxmlformats.org/officeDocument/2006/customXml" ds:itemID="{A451E675-29AE-4F19-9855-6DE710B215ED}">
   <ds:schemaRefs>
     <ds:schemaRef ds:uri="http://schemas.openxmlformats.org/officeDocument/2006/bibliography"/>
   </ds:schemaRefs>

</xml_diff>